<commit_message>
completed user testing for 002
</commit_message>
<xml_diff>
--- a/Testing/User Testing.docx
+++ b/Testing/User Testing.docx
@@ -287,8 +287,6 @@
             <w:r>
               <w:t>history</w:t>
             </w:r>
-            <w:bookmarkStart w:id="0" w:name="_GoBack"/>
-            <w:bookmarkEnd w:id="0"/>
             <w:r>
               <w:t xml:space="preserve"> </w:t>
             </w:r>
@@ -417,7 +415,11 @@
             <w:cnfStyle w:val="001000000000" w:firstRow="0" w:lastRow="0" w:firstColumn="1" w:lastColumn="0" w:oddVBand="0" w:evenVBand="0" w:oddHBand="0" w:evenHBand="0" w:firstRowFirstColumn="0" w:firstRowLastColumn="0" w:lastRowFirstColumn="0" w:lastRowLastColumn="0"/>
             <w:tcW w:w="1107" w:type="dxa"/>
           </w:tcPr>
-          <w:p/>
+          <w:p>
+            <w:r>
+              <w:t>002</w:t>
+            </w:r>
+          </w:p>
         </w:tc>
         <w:tc>
           <w:tcPr>
@@ -427,6 +429,9 @@
             <w:pPr>
               <w:cnfStyle w:val="000000000000" w:firstRow="0" w:lastRow="0" w:firstColumn="0" w:lastColumn="0" w:oddVBand="0" w:evenVBand="0" w:oddHBand="0" w:evenHBand="0" w:firstRowFirstColumn="0" w:firstRowLastColumn="0" w:lastRowFirstColumn="0" w:lastRowLastColumn="0"/>
             </w:pPr>
+            <w:r>
+              <w:t>Website has an SSL certificate</w:t>
+            </w:r>
           </w:p>
         </w:tc>
         <w:tc>
@@ -437,6 +442,27 @@
             <w:pPr>
               <w:cnfStyle w:val="000000000000" w:firstRow="0" w:lastRow="0" w:firstColumn="0" w:lastColumn="0" w:oddVBand="0" w:evenVBand="0" w:oddHBand="0" w:evenHBand="0" w:firstRowFirstColumn="0" w:firstRowLastColumn="0" w:lastRowFirstColumn="0" w:lastRowLastColumn="0"/>
             </w:pPr>
+            <w:r>
+              <w:t>SSL certificate is available to users.</w:t>
+            </w:r>
+          </w:p>
+          <w:p>
+            <w:pPr>
+              <w:cnfStyle w:val="000000000000" w:firstRow="0" w:lastRow="0" w:firstColumn="0" w:lastColumn="0" w:oddVBand="0" w:evenVBand="0" w:oddHBand="0" w:evenHBand="0" w:firstRowFirstColumn="0" w:firstRowLastColumn="0" w:lastRowFirstColumn="0" w:lastRowLastColumn="0"/>
+            </w:pPr>
+          </w:p>
+          <w:p>
+            <w:pPr>
+              <w:cnfStyle w:val="000000000000" w:firstRow="0" w:lastRow="0" w:firstColumn="0" w:lastColumn="0" w:oddVBand="0" w:evenVBand="0" w:oddHBand="0" w:evenHBand="0" w:firstRowFirstColumn="0" w:firstRowLastColumn="0" w:lastRowFirstColumn="0" w:lastRowLastColumn="0"/>
+            </w:pPr>
+            <w:r>
+              <w:t>Website is served through https (port 443)</w:t>
+            </w:r>
+          </w:p>
+          <w:p>
+            <w:pPr>
+              <w:cnfStyle w:val="000000000000" w:firstRow="0" w:lastRow="0" w:firstColumn="0" w:lastColumn="0" w:oddVBand="0" w:evenVBand="0" w:oddHBand="0" w:evenHBand="0" w:firstRowFirstColumn="0" w:firstRowLastColumn="0" w:lastRowFirstColumn="0" w:lastRowLastColumn="0"/>
+            </w:pPr>
           </w:p>
         </w:tc>
         <w:tc>
@@ -447,6 +473,27 @@
             <w:pPr>
               <w:cnfStyle w:val="000000000000" w:firstRow="0" w:lastRow="0" w:firstColumn="0" w:lastColumn="0" w:oddVBand="0" w:evenVBand="0" w:oddHBand="0" w:evenHBand="0" w:firstRowFirstColumn="0" w:firstRowLastColumn="0" w:lastRowFirstColumn="0" w:lastRowLastColumn="0"/>
             </w:pPr>
+            <w:r>
+              <w:t>Users can verify that the website is secure and knows who is hosting the site.</w:t>
+            </w:r>
+          </w:p>
+          <w:p>
+            <w:pPr>
+              <w:cnfStyle w:val="000000000000" w:firstRow="0" w:lastRow="0" w:firstColumn="0" w:lastColumn="0" w:oddVBand="0" w:evenVBand="0" w:oddHBand="0" w:evenHBand="0" w:firstRowFirstColumn="0" w:firstRowLastColumn="0" w:lastRowFirstColumn="0" w:lastRowLastColumn="0"/>
+            </w:pPr>
+          </w:p>
+          <w:p>
+            <w:pPr>
+              <w:cnfStyle w:val="000000000000" w:firstRow="0" w:lastRow="0" w:firstColumn="0" w:lastColumn="0" w:oddVBand="0" w:evenVBand="0" w:oddHBand="0" w:evenHBand="0" w:firstRowFirstColumn="0" w:firstRowLastColumn="0" w:lastRowFirstColumn="0" w:lastRowLastColumn="0"/>
+            </w:pPr>
+            <w:r>
+              <w:t>Website shows a green padlock in the address bar.</w:t>
+            </w:r>
+          </w:p>
+          <w:p>
+            <w:pPr>
+              <w:cnfStyle w:val="000000000000" w:firstRow="0" w:lastRow="0" w:firstColumn="0" w:lastColumn="0" w:oddVBand="0" w:evenVBand="0" w:oddHBand="0" w:evenHBand="0" w:firstRowFirstColumn="0" w:firstRowLastColumn="0" w:lastRowFirstColumn="0" w:lastRowLastColumn="0"/>
+            </w:pPr>
           </w:p>
         </w:tc>
         <w:tc>
@@ -457,6 +504,68 @@
             <w:pPr>
               <w:cnfStyle w:val="000000000000" w:firstRow="0" w:lastRow="0" w:firstColumn="0" w:lastColumn="0" w:oddVBand="0" w:evenVBand="0" w:oddHBand="0" w:evenHBand="0" w:firstRowFirstColumn="0" w:firstRowLastColumn="0" w:lastRowFirstColumn="0" w:lastRowLastColumn="0"/>
             </w:pPr>
+            <w:r>
+              <w:t xml:space="preserve">The website </w:t>
+            </w:r>
+            <w:r>
+              <w:t>is served in</w:t>
+            </w:r>
+            <w:r>
+              <w:t xml:space="preserve"> https</w:t>
+            </w:r>
+            <w:r>
+              <w:t xml:space="preserve"> (</w:t>
+            </w:r>
+            <w:proofErr w:type="spellStart"/>
+            <w:r>
+              <w:t>hyper text</w:t>
+            </w:r>
+            <w:proofErr w:type="spellEnd"/>
+            <w:r>
+              <w:t xml:space="preserve"> transfer protocol secure)</w:t>
+            </w:r>
+          </w:p>
+          <w:p>
+            <w:pPr>
+              <w:cnfStyle w:val="000000000000" w:firstRow="0" w:lastRow="0" w:firstColumn="0" w:lastColumn="0" w:oddVBand="0" w:evenVBand="0" w:oddHBand="0" w:evenHBand="0" w:firstRowFirstColumn="0" w:firstRowLastColumn="0" w:lastRowFirstColumn="0" w:lastRowLastColumn="0"/>
+            </w:pPr>
+          </w:p>
+          <w:p>
+            <w:pPr>
+              <w:cnfStyle w:val="000000000000" w:firstRow="0" w:lastRow="0" w:firstColumn="0" w:lastColumn="0" w:oddVBand="0" w:evenVBand="0" w:oddHBand="0" w:evenHBand="0" w:firstRowFirstColumn="0" w:firstRowLastColumn="0" w:lastRowFirstColumn="0" w:lastRowLastColumn="0"/>
+            </w:pPr>
+            <w:r>
+              <w:t xml:space="preserve">Padlock is displayed </w:t>
+            </w:r>
+            <w:r>
+              <w:t>in the address bar</w:t>
+            </w:r>
+          </w:p>
+          <w:p>
+            <w:pPr>
+              <w:cnfStyle w:val="000000000000" w:firstRow="0" w:lastRow="0" w:firstColumn="0" w:lastColumn="0" w:oddVBand="0" w:evenVBand="0" w:oddHBand="0" w:evenHBand="0" w:firstRowFirstColumn="0" w:firstRowLastColumn="0" w:lastRowFirstColumn="0" w:lastRowLastColumn="0"/>
+            </w:pPr>
+          </w:p>
+          <w:p>
+            <w:pPr>
+              <w:cnfStyle w:val="000000000000" w:firstRow="0" w:lastRow="0" w:firstColumn="0" w:lastColumn="0" w:oddVBand="0" w:evenVBand="0" w:oddHBand="0" w:evenHBand="0" w:firstRowFirstColumn="0" w:firstRowLastColumn="0" w:lastRowFirstColumn="0" w:lastRowLastColumn="0"/>
+            </w:pPr>
+            <w:r>
+              <w:t>Certificate details are true and accurate.</w:t>
+            </w:r>
+          </w:p>
+          <w:p>
+            <w:pPr>
+              <w:cnfStyle w:val="000000000000" w:firstRow="0" w:lastRow="0" w:firstColumn="0" w:lastColumn="0" w:oddVBand="0" w:evenVBand="0" w:oddHBand="0" w:evenHBand="0" w:firstRowFirstColumn="0" w:firstRowLastColumn="0" w:lastRowFirstColumn="0" w:lastRowLastColumn="0"/>
+            </w:pPr>
+          </w:p>
+          <w:p>
+            <w:pPr>
+              <w:cnfStyle w:val="000000000000" w:firstRow="0" w:lastRow="0" w:firstColumn="0" w:lastColumn="0" w:oddVBand="0" w:evenVBand="0" w:oddHBand="0" w:evenHBand="0" w:firstRowFirstColumn="0" w:firstRowLastColumn="0" w:lastRowFirstColumn="0" w:lastRowLastColumn="0"/>
+            </w:pPr>
+            <w:r>
+              <w:t xml:space="preserve">Certificate valid and verified for client and server  </w:t>
+            </w:r>
           </w:p>
         </w:tc>
         <w:tc>
@@ -467,6 +576,59 @@
             <w:pPr>
               <w:cnfStyle w:val="000000000000" w:firstRow="0" w:lastRow="0" w:firstColumn="0" w:lastColumn="0" w:oddVBand="0" w:evenVBand="0" w:oddHBand="0" w:evenHBand="0" w:firstRowFirstColumn="0" w:firstRowLastColumn="0" w:lastRowFirstColumn="0" w:lastRowLastColumn="0"/>
             </w:pPr>
+            <w:r>
+              <w:t>Website served in https</w:t>
+            </w:r>
+          </w:p>
+          <w:p>
+            <w:pPr>
+              <w:cnfStyle w:val="000000000000" w:firstRow="0" w:lastRow="0" w:firstColumn="0" w:lastColumn="0" w:oddVBand="0" w:evenVBand="0" w:oddHBand="0" w:evenHBand="0" w:firstRowFirstColumn="0" w:firstRowLastColumn="0" w:lastRowFirstColumn="0" w:lastRowLastColumn="0"/>
+            </w:pPr>
+          </w:p>
+          <w:p>
+            <w:pPr>
+              <w:cnfStyle w:val="000000000000" w:firstRow="0" w:lastRow="0" w:firstColumn="0" w:lastColumn="0" w:oddVBand="0" w:evenVBand="0" w:oddHBand="0" w:evenHBand="0" w:firstRowFirstColumn="0" w:firstRowLastColumn="0" w:lastRowFirstColumn="0" w:lastRowLastColumn="0"/>
+            </w:pPr>
+            <w:r>
+              <w:t>Padlock is displayed in the address bar.</w:t>
+            </w:r>
+          </w:p>
+          <w:p>
+            <w:pPr>
+              <w:cnfStyle w:val="000000000000" w:firstRow="0" w:lastRow="0" w:firstColumn="0" w:lastColumn="0" w:oddVBand="0" w:evenVBand="0" w:oddHBand="0" w:evenHBand="0" w:firstRowFirstColumn="0" w:firstRowLastColumn="0" w:lastRowFirstColumn="0" w:lastRowLastColumn="0"/>
+            </w:pPr>
+          </w:p>
+          <w:p>
+            <w:pPr>
+              <w:cnfStyle w:val="000000000000" w:firstRow="0" w:lastRow="0" w:firstColumn="0" w:lastColumn="0" w:oddVBand="0" w:evenVBand="0" w:oddHBand="0" w:evenHBand="0" w:firstRowFirstColumn="0" w:firstRowLastColumn="0" w:lastRowFirstColumn="0" w:lastRowLastColumn="0"/>
+            </w:pPr>
+            <w:r>
+              <w:t xml:space="preserve">Certificate details are filled out with two different organisations. </w:t>
+            </w:r>
+          </w:p>
+          <w:p>
+            <w:pPr>
+              <w:cnfStyle w:val="000000000000" w:firstRow="0" w:lastRow="0" w:firstColumn="0" w:lastColumn="0" w:oddVBand="0" w:evenVBand="0" w:oddHBand="0" w:evenHBand="0" w:firstRowFirstColumn="0" w:firstRowLastColumn="0" w:lastRowFirstColumn="0" w:lastRowLastColumn="0"/>
+            </w:pPr>
+          </w:p>
+          <w:p>
+            <w:pPr>
+              <w:cnfStyle w:val="000000000000" w:firstRow="0" w:lastRow="0" w:firstColumn="0" w:lastColumn="0" w:oddVBand="0" w:evenVBand="0" w:oddHBand="0" w:evenHBand="0" w:firstRowFirstColumn="0" w:firstRowLastColumn="0" w:lastRowFirstColumn="0" w:lastRowLastColumn="0"/>
+            </w:pPr>
+            <w:r>
+              <w:t>Certificate verified for client and server. Certificate valid from the 19</w:t>
+            </w:r>
+            <w:r>
+              <w:rPr>
+                <w:vertAlign w:val="superscript"/>
+              </w:rPr>
+              <w:t>th</w:t>
+            </w:r>
+            <w:r>
+              <w:t xml:space="preserve"> April 2017 to 22 June 2020</w:t>
+            </w:r>
+            <w:bookmarkStart w:id="0" w:name="_GoBack"/>
+            <w:bookmarkEnd w:id="0"/>
           </w:p>
         </w:tc>
         <w:tc>
@@ -477,6 +639,9 @@
             <w:pPr>
               <w:cnfStyle w:val="000000000000" w:firstRow="0" w:lastRow="0" w:firstColumn="0" w:lastColumn="0" w:oddVBand="0" w:evenVBand="0" w:oddHBand="0" w:evenHBand="0" w:firstRowFirstColumn="0" w:firstRowLastColumn="0" w:lastRowFirstColumn="0" w:lastRowLastColumn="0"/>
             </w:pPr>
+            <w:r>
+              <w:t>17/03/19</w:t>
+            </w:r>
           </w:p>
         </w:tc>
         <w:tc>
@@ -487,10 +652,14 @@
             <w:pPr>
               <w:cnfStyle w:val="000000000000" w:firstRow="0" w:lastRow="0" w:firstColumn="0" w:lastColumn="0" w:oddVBand="0" w:evenVBand="0" w:oddHBand="0" w:evenHBand="0" w:firstRowFirstColumn="0" w:firstRowLastColumn="0" w:lastRowFirstColumn="0" w:lastRowLastColumn="0"/>
             </w:pPr>
+            <w:r>
+              <w:t>Pass</w:t>
+            </w:r>
           </w:p>
         </w:tc>
       </w:tr>
     </w:tbl>
+    <w:p/>
     <w:p/>
     <w:sectPr>
       <w:pgSz w:w="16838" w:h="11906" w:orient="landscape"/>
@@ -2597,7 +2766,7 @@
 </file>
 
 <file path=customXml/itemProps1.xml><?xml version="1.0" encoding="utf-8"?>
-<ds:datastoreItem xmlns:ds="http://schemas.openxmlformats.org/officeDocument/2006/customXml" ds:itemID="{27E8B36B-09D3-42DC-9358-1EC384E5F01C}">
+<ds:datastoreItem xmlns:ds="http://schemas.openxmlformats.org/officeDocument/2006/customXml" ds:itemID="{EC74223F-A24B-49F5-BDDB-47A3949C1BEC}">
   <ds:schemaRefs>
     <ds:schemaRef ds:uri="http://schemas.openxmlformats.org/officeDocument/2006/bibliography"/>
   </ds:schemaRefs>

</xml_diff>

<commit_message>
Testing completed for two stories
</commit_message>
<xml_diff>
--- a/Testing/User Testing.docx
+++ b/Testing/User Testing.docx
@@ -240,7 +240,13 @@
               <w:cnfStyle w:val="000000000000" w:firstRow="0" w:lastRow="0" w:firstColumn="0" w:lastColumn="0" w:oddVBand="0" w:evenVBand="0" w:oddHBand="0" w:evenHBand="0" w:firstRowFirstColumn="0" w:firstRowLastColumn="0" w:lastRowFirstColumn="0" w:lastRowLastColumn="0"/>
             </w:pPr>
             <w:r>
-              <w:t>Values are saved as cookies</w:t>
+              <w:t xml:space="preserve">Values are saved </w:t>
+            </w:r>
+            <w:r>
+              <w:t>in</w:t>
+            </w:r>
+            <w:r>
+              <w:t xml:space="preserve"> cookies</w:t>
             </w:r>
           </w:p>
           <w:p>
@@ -323,7 +329,13 @@
               <w:cnfStyle w:val="000000000000" w:firstRow="0" w:lastRow="0" w:firstColumn="0" w:lastColumn="0" w:oddVBand="0" w:evenVBand="0" w:oddHBand="0" w:evenHBand="0" w:firstRowFirstColumn="0" w:firstRowLastColumn="0" w:lastRowFirstColumn="0" w:lastRowLastColumn="0"/>
             </w:pPr>
             <w:r>
-              <w:t>Values saved as cookies</w:t>
+              <w:t xml:space="preserve">Values saved </w:t>
+            </w:r>
+            <w:r>
+              <w:t>in</w:t>
+            </w:r>
+            <w:r>
+              <w:t xml:space="preserve"> cookies</w:t>
             </w:r>
           </w:p>
           <w:p>
@@ -430,6 +442,485 @@
               <w:cnfStyle w:val="000000000000" w:firstRow="0" w:lastRow="0" w:firstColumn="0" w:lastColumn="0" w:oddVBand="0" w:evenVBand="0" w:oddHBand="0" w:evenHBand="0" w:firstRowFirstColumn="0" w:firstRowLastColumn="0" w:lastRowFirstColumn="0" w:lastRowLastColumn="0"/>
             </w:pPr>
             <w:r>
+              <w:t>Button Search</w:t>
+            </w:r>
+          </w:p>
+        </w:tc>
+        <w:tc>
+          <w:tcPr>
+            <w:tcW w:w="2066" w:type="dxa"/>
+          </w:tcPr>
+          <w:p>
+            <w:pPr>
+              <w:cnfStyle w:val="000000000000" w:firstRow="0" w:lastRow="0" w:firstColumn="0" w:lastColumn="0" w:oddVBand="0" w:evenVBand="0" w:oddHBand="0" w:evenHBand="0" w:firstRowFirstColumn="0" w:firstRowLastColumn="0" w:lastRowFirstColumn="0" w:lastRowLastColumn="0"/>
+            </w:pPr>
+            <w:r>
+              <w:t>Clicking the button starts searching the database.</w:t>
+            </w:r>
+          </w:p>
+        </w:tc>
+        <w:tc>
+          <w:tcPr>
+            <w:tcW w:w="2701" w:type="dxa"/>
+          </w:tcPr>
+          <w:p>
+            <w:pPr>
+              <w:cnfStyle w:val="000000000000" w:firstRow="0" w:lastRow="0" w:firstColumn="0" w:lastColumn="0" w:oddVBand="0" w:evenVBand="0" w:oddHBand="0" w:evenHBand="0" w:firstRowFirstColumn="0" w:firstRowLastColumn="0" w:lastRowFirstColumn="0" w:lastRowLastColumn="0"/>
+            </w:pPr>
+            <w:r>
+              <w:t>Database searching is conducted</w:t>
+            </w:r>
+          </w:p>
+        </w:tc>
+        <w:tc>
+          <w:tcPr>
+            <w:tcW w:w="2543" w:type="dxa"/>
+          </w:tcPr>
+          <w:p>
+            <w:pPr>
+              <w:cnfStyle w:val="000000000000" w:firstRow="0" w:lastRow="0" w:firstColumn="0" w:lastColumn="0" w:oddVBand="0" w:evenVBand="0" w:oddHBand="0" w:evenHBand="0" w:firstRowFirstColumn="0" w:firstRowLastColumn="0" w:lastRowFirstColumn="0" w:lastRowLastColumn="0"/>
+            </w:pPr>
+            <w:r>
+              <w:t xml:space="preserve">Button search </w:t>
+            </w:r>
+            <w:r>
+              <w:t>starts searching database using the query inside the search box</w:t>
+            </w:r>
+          </w:p>
+          <w:p>
+            <w:pPr>
+              <w:cnfStyle w:val="000000000000" w:firstRow="0" w:lastRow="0" w:firstColumn="0" w:lastColumn="0" w:oddVBand="0" w:evenVBand="0" w:oddHBand="0" w:evenHBand="0" w:firstRowFirstColumn="0" w:firstRowLastColumn="0" w:lastRowFirstColumn="0" w:lastRowLastColumn="0"/>
+            </w:pPr>
+          </w:p>
+          <w:p>
+            <w:pPr>
+              <w:cnfStyle w:val="000000000000" w:firstRow="0" w:lastRow="0" w:firstColumn="0" w:lastColumn="0" w:oddVBand="0" w:evenVBand="0" w:oddHBand="0" w:evenHBand="0" w:firstRowFirstColumn="0" w:firstRowLastColumn="0" w:lastRowFirstColumn="0" w:lastRowLastColumn="0"/>
+            </w:pPr>
+            <w:r>
+              <w:t>Button is displayed on the page and is clickable</w:t>
+            </w:r>
+          </w:p>
+        </w:tc>
+        <w:tc>
+          <w:tcPr>
+            <w:tcW w:w="2543" w:type="dxa"/>
+          </w:tcPr>
+          <w:p>
+            <w:pPr>
+              <w:cnfStyle w:val="000000000000" w:firstRow="0" w:lastRow="0" w:firstColumn="0" w:lastColumn="0" w:oddVBand="0" w:evenVBand="0" w:oddHBand="0" w:evenHBand="0" w:firstRowFirstColumn="0" w:firstRowLastColumn="0" w:lastRowFirstColumn="0" w:lastRowLastColumn="0"/>
+            </w:pPr>
+            <w:r>
+              <w:t>Click of the button conducts search</w:t>
+            </w:r>
+          </w:p>
+          <w:p>
+            <w:pPr>
+              <w:cnfStyle w:val="000000000000" w:firstRow="0" w:lastRow="0" w:firstColumn="0" w:lastColumn="0" w:oddVBand="0" w:evenVBand="0" w:oddHBand="0" w:evenHBand="0" w:firstRowFirstColumn="0" w:firstRowLastColumn="0" w:lastRowFirstColumn="0" w:lastRowLastColumn="0"/>
+            </w:pPr>
+          </w:p>
+          <w:p>
+            <w:pPr>
+              <w:cnfStyle w:val="000000000000" w:firstRow="0" w:lastRow="0" w:firstColumn="0" w:lastColumn="0" w:oddVBand="0" w:evenVBand="0" w:oddHBand="0" w:evenHBand="0" w:firstRowFirstColumn="0" w:firstRowLastColumn="0" w:lastRowFirstColumn="0" w:lastRowLastColumn="0"/>
+            </w:pPr>
+            <w:r>
+              <w:t>Query is submitted to the search</w:t>
+            </w:r>
+          </w:p>
+          <w:p>
+            <w:pPr>
+              <w:cnfStyle w:val="000000000000" w:firstRow="0" w:lastRow="0" w:firstColumn="0" w:lastColumn="0" w:oddVBand="0" w:evenVBand="0" w:oddHBand="0" w:evenHBand="0" w:firstRowFirstColumn="0" w:firstRowLastColumn="0" w:lastRowFirstColumn="0" w:lastRowLastColumn="0"/>
+            </w:pPr>
+          </w:p>
+          <w:p>
+            <w:pPr>
+              <w:cnfStyle w:val="000000000000" w:firstRow="0" w:lastRow="0" w:firstColumn="0" w:lastColumn="0" w:oddVBand="0" w:evenVBand="0" w:oddHBand="0" w:evenHBand="0" w:firstRowFirstColumn="0" w:firstRowLastColumn="0" w:lastRowFirstColumn="0" w:lastRowLastColumn="0"/>
+            </w:pPr>
+            <w:r>
+              <w:t>Search button is displayed on the page</w:t>
+            </w:r>
+            <w:bookmarkStart w:id="0" w:name="_GoBack"/>
+            <w:bookmarkEnd w:id="0"/>
+          </w:p>
+        </w:tc>
+        <w:tc>
+          <w:tcPr>
+            <w:tcW w:w="1271" w:type="dxa"/>
+          </w:tcPr>
+          <w:p>
+            <w:pPr>
+              <w:cnfStyle w:val="000000000000" w:firstRow="0" w:lastRow="0" w:firstColumn="0" w:lastColumn="0" w:oddVBand="0" w:evenVBand="0" w:oddHBand="0" w:evenHBand="0" w:firstRowFirstColumn="0" w:firstRowLastColumn="0" w:lastRowFirstColumn="0" w:lastRowLastColumn="0"/>
+            </w:pPr>
+            <w:r>
+              <w:t>28/03/19</w:t>
+            </w:r>
+          </w:p>
+        </w:tc>
+        <w:tc>
+          <w:tcPr>
+            <w:tcW w:w="1271" w:type="dxa"/>
+          </w:tcPr>
+          <w:p>
+            <w:pPr>
+              <w:cnfStyle w:val="000000000000" w:firstRow="0" w:lastRow="0" w:firstColumn="0" w:lastColumn="0" w:oddVBand="0" w:evenVBand="0" w:oddHBand="0" w:evenHBand="0" w:firstRowFirstColumn="0" w:firstRowLastColumn="0" w:lastRowFirstColumn="0" w:lastRowLastColumn="0"/>
+            </w:pPr>
+            <w:r>
+              <w:t>Pass</w:t>
+            </w:r>
+          </w:p>
+        </w:tc>
+      </w:tr>
+      <w:tr>
+        <w:trPr>
+          <w:trHeight w:val="3209"/>
+        </w:trPr>
+        <w:tc>
+          <w:tcPr>
+            <w:cnfStyle w:val="001000000000" w:firstRow="0" w:lastRow="0" w:firstColumn="1" w:lastColumn="0" w:oddVBand="0" w:evenVBand="0" w:oddHBand="0" w:evenHBand="0" w:firstRowFirstColumn="0" w:firstRowLastColumn="0" w:lastRowFirstColumn="0" w:lastRowLastColumn="0"/>
+            <w:tcW w:w="1107" w:type="dxa"/>
+          </w:tcPr>
+          <w:p>
+            <w:r>
+              <w:lastRenderedPageBreak/>
+              <w:t>003</w:t>
+            </w:r>
+          </w:p>
+        </w:tc>
+        <w:tc>
+          <w:tcPr>
+            <w:tcW w:w="1748" w:type="dxa"/>
+          </w:tcPr>
+          <w:p>
+            <w:pPr>
+              <w:cnfStyle w:val="000000000000" w:firstRow="0" w:lastRow="0" w:firstColumn="0" w:lastColumn="0" w:oddVBand="0" w:evenVBand="0" w:oddHBand="0" w:evenHBand="0" w:firstRowFirstColumn="0" w:firstRowLastColumn="0" w:lastRowFirstColumn="0" w:lastRowLastColumn="0"/>
+            </w:pPr>
+            <w:r>
+              <w:t>Getting Help</w:t>
+            </w:r>
+          </w:p>
+          <w:p>
+            <w:pPr>
+              <w:cnfStyle w:val="000000000000" w:firstRow="0" w:lastRow="0" w:firstColumn="0" w:lastColumn="0" w:oddVBand="0" w:evenVBand="0" w:oddHBand="0" w:evenHBand="0" w:firstRowFirstColumn="0" w:firstRowLastColumn="0" w:lastRowFirstColumn="0" w:lastRowLastColumn="0"/>
+            </w:pPr>
+            <w:r>
+              <w:t>(DO ME)</w:t>
+            </w:r>
+          </w:p>
+        </w:tc>
+        <w:tc>
+          <w:tcPr>
+            <w:tcW w:w="2066" w:type="dxa"/>
+          </w:tcPr>
+          <w:p>
+            <w:pPr>
+              <w:cnfStyle w:val="000000000000" w:firstRow="0" w:lastRow="0" w:firstColumn="0" w:lastColumn="0" w:oddVBand="0" w:evenVBand="0" w:oddHBand="0" w:evenHBand="0" w:firstRowFirstColumn="0" w:firstRowLastColumn="0" w:lastRowFirstColumn="0" w:lastRowLastColumn="0"/>
+            </w:pPr>
+            <w:r>
+              <w:t>Help button to display instructions</w:t>
+            </w:r>
+          </w:p>
+          <w:p>
+            <w:pPr>
+              <w:cnfStyle w:val="000000000000" w:firstRow="0" w:lastRow="0" w:firstColumn="0" w:lastColumn="0" w:oddVBand="0" w:evenVBand="0" w:oddHBand="0" w:evenHBand="0" w:firstRowFirstColumn="0" w:firstRowLastColumn="0" w:lastRowFirstColumn="0" w:lastRowLastColumn="0"/>
+            </w:pPr>
+          </w:p>
+        </w:tc>
+        <w:tc>
+          <w:tcPr>
+            <w:tcW w:w="2701" w:type="dxa"/>
+          </w:tcPr>
+          <w:p>
+            <w:pPr>
+              <w:cnfStyle w:val="000000000000" w:firstRow="0" w:lastRow="0" w:firstColumn="0" w:lastColumn="0" w:oddVBand="0" w:evenVBand="0" w:oddHBand="0" w:evenHBand="0" w:firstRowFirstColumn="0" w:firstRowLastColumn="0" w:lastRowFirstColumn="0" w:lastRowLastColumn="0"/>
+            </w:pPr>
+            <w:r>
+              <w:t>Instruction displayed on the website</w:t>
+            </w:r>
+          </w:p>
+        </w:tc>
+        <w:tc>
+          <w:tcPr>
+            <w:tcW w:w="2543" w:type="dxa"/>
+          </w:tcPr>
+          <w:p>
+            <w:pPr>
+              <w:cnfStyle w:val="000000000000" w:firstRow="0" w:lastRow="0" w:firstColumn="0" w:lastColumn="0" w:oddVBand="0" w:evenVBand="0" w:oddHBand="0" w:evenHBand="0" w:firstRowFirstColumn="0" w:firstRowLastColumn="0" w:lastRowFirstColumn="0" w:lastRowLastColumn="0"/>
+            </w:pPr>
+            <w:r>
+              <w:t>Help button displayed on the website</w:t>
+            </w:r>
+          </w:p>
+          <w:p>
+            <w:pPr>
+              <w:cnfStyle w:val="000000000000" w:firstRow="0" w:lastRow="0" w:firstColumn="0" w:lastColumn="0" w:oddVBand="0" w:evenVBand="0" w:oddHBand="0" w:evenHBand="0" w:firstRowFirstColumn="0" w:firstRowLastColumn="0" w:lastRowFirstColumn="0" w:lastRowLastColumn="0"/>
+            </w:pPr>
+          </w:p>
+          <w:p>
+            <w:pPr>
+              <w:cnfStyle w:val="000000000000" w:firstRow="0" w:lastRow="0" w:firstColumn="0" w:lastColumn="0" w:oddVBand="0" w:evenVBand="0" w:oddHBand="0" w:evenHBand="0" w:firstRowFirstColumn="0" w:firstRowLastColumn="0" w:lastRowFirstColumn="0" w:lastRowLastColumn="0"/>
+            </w:pPr>
+            <w:r>
+              <w:t>Clicking the help button displays a set of instructions</w:t>
+            </w:r>
+          </w:p>
+          <w:p>
+            <w:pPr>
+              <w:cnfStyle w:val="000000000000" w:firstRow="0" w:lastRow="0" w:firstColumn="0" w:lastColumn="0" w:oddVBand="0" w:evenVBand="0" w:oddHBand="0" w:evenHBand="0" w:firstRowFirstColumn="0" w:firstRowLastColumn="0" w:lastRowFirstColumn="0" w:lastRowLastColumn="0"/>
+            </w:pPr>
+          </w:p>
+          <w:p>
+            <w:pPr>
+              <w:cnfStyle w:val="000000000000" w:firstRow="0" w:lastRow="0" w:firstColumn="0" w:lastColumn="0" w:oddVBand="0" w:evenVBand="0" w:oddHBand="0" w:evenHBand="0" w:firstRowFirstColumn="0" w:firstRowLastColumn="0" w:lastRowFirstColumn="0" w:lastRowLastColumn="0"/>
+            </w:pPr>
+            <w:r>
+              <w:t>Clicking on the instructions closes it</w:t>
+            </w:r>
+          </w:p>
+        </w:tc>
+        <w:tc>
+          <w:tcPr>
+            <w:tcW w:w="2543" w:type="dxa"/>
+          </w:tcPr>
+          <w:p>
+            <w:pPr>
+              <w:cnfStyle w:val="000000000000" w:firstRow="0" w:lastRow="0" w:firstColumn="0" w:lastColumn="0" w:oddVBand="0" w:evenVBand="0" w:oddHBand="0" w:evenHBand="0" w:firstRowFirstColumn="0" w:firstRowLastColumn="0" w:lastRowFirstColumn="0" w:lastRowLastColumn="0"/>
+            </w:pPr>
+            <w:r>
+              <w:t>Help button is visible and easy to access</w:t>
+            </w:r>
+          </w:p>
+          <w:p>
+            <w:pPr>
+              <w:cnfStyle w:val="000000000000" w:firstRow="0" w:lastRow="0" w:firstColumn="0" w:lastColumn="0" w:oddVBand="0" w:evenVBand="0" w:oddHBand="0" w:evenHBand="0" w:firstRowFirstColumn="0" w:firstRowLastColumn="0" w:lastRowFirstColumn="0" w:lastRowLastColumn="0"/>
+            </w:pPr>
+          </w:p>
+          <w:p>
+            <w:pPr>
+              <w:cnfStyle w:val="000000000000" w:firstRow="0" w:lastRow="0" w:firstColumn="0" w:lastColumn="0" w:oddVBand="0" w:evenVBand="0" w:oddHBand="0" w:evenHBand="0" w:firstRowFirstColumn="0" w:firstRowLastColumn="0" w:lastRowFirstColumn="0" w:lastRowLastColumn="0"/>
+            </w:pPr>
+            <w:r>
+              <w:t>Clicking the help button displays a set of instructions</w:t>
+            </w:r>
+          </w:p>
+          <w:p>
+            <w:pPr>
+              <w:cnfStyle w:val="000000000000" w:firstRow="0" w:lastRow="0" w:firstColumn="0" w:lastColumn="0" w:oddVBand="0" w:evenVBand="0" w:oddHBand="0" w:evenHBand="0" w:firstRowFirstColumn="0" w:firstRowLastColumn="0" w:lastRowFirstColumn="0" w:lastRowLastColumn="0"/>
+            </w:pPr>
+          </w:p>
+          <w:p>
+            <w:pPr>
+              <w:cnfStyle w:val="000000000000" w:firstRow="0" w:lastRow="0" w:firstColumn="0" w:lastColumn="0" w:oddVBand="0" w:evenVBand="0" w:oddHBand="0" w:evenHBand="0" w:firstRowFirstColumn="0" w:firstRowLastColumn="0" w:lastRowFirstColumn="0" w:lastRowLastColumn="0"/>
+            </w:pPr>
+            <w:r>
+              <w:t>Clicking on the instructions closes it.</w:t>
+            </w:r>
+          </w:p>
+        </w:tc>
+        <w:tc>
+          <w:tcPr>
+            <w:tcW w:w="1271" w:type="dxa"/>
+          </w:tcPr>
+          <w:p>
+            <w:pPr>
+              <w:cnfStyle w:val="000000000000" w:firstRow="0" w:lastRow="0" w:firstColumn="0" w:lastColumn="0" w:oddVBand="0" w:evenVBand="0" w:oddHBand="0" w:evenHBand="0" w:firstRowFirstColumn="0" w:firstRowLastColumn="0" w:lastRowFirstColumn="0" w:lastRowLastColumn="0"/>
+            </w:pPr>
+            <w:r>
+              <w:t>28/03/19</w:t>
+            </w:r>
+          </w:p>
+        </w:tc>
+        <w:tc>
+          <w:tcPr>
+            <w:tcW w:w="1271" w:type="dxa"/>
+          </w:tcPr>
+          <w:p>
+            <w:pPr>
+              <w:cnfStyle w:val="000000000000" w:firstRow="0" w:lastRow="0" w:firstColumn="0" w:lastColumn="0" w:oddVBand="0" w:evenVBand="0" w:oddHBand="0" w:evenHBand="0" w:firstRowFirstColumn="0" w:firstRowLastColumn="0" w:lastRowFirstColumn="0" w:lastRowLastColumn="0"/>
+            </w:pPr>
+            <w:r>
+              <w:t>Pass</w:t>
+            </w:r>
+          </w:p>
+        </w:tc>
+      </w:tr>
+      <w:tr>
+        <w:trPr>
+          <w:trHeight w:val="3209"/>
+        </w:trPr>
+        <w:tc>
+          <w:tcPr>
+            <w:cnfStyle w:val="001000000000" w:firstRow="0" w:lastRow="0" w:firstColumn="1" w:lastColumn="0" w:oddVBand="0" w:evenVBand="0" w:oddHBand="0" w:evenHBand="0" w:firstRowFirstColumn="0" w:firstRowLastColumn="0" w:lastRowFirstColumn="0" w:lastRowLastColumn="0"/>
+            <w:tcW w:w="1107" w:type="dxa"/>
+          </w:tcPr>
+          <w:p>
+            <w:r>
+              <w:t>003</w:t>
+            </w:r>
+          </w:p>
+        </w:tc>
+        <w:tc>
+          <w:tcPr>
+            <w:tcW w:w="1748" w:type="dxa"/>
+          </w:tcPr>
+          <w:p>
+            <w:pPr>
+              <w:cnfStyle w:val="000000000000" w:firstRow="0" w:lastRow="0" w:firstColumn="0" w:lastColumn="0" w:oddVBand="0" w:evenVBand="0" w:oddHBand="0" w:evenHBand="0" w:firstRowFirstColumn="0" w:firstRowLastColumn="0" w:lastRowFirstColumn="0" w:lastRowLastColumn="0"/>
+            </w:pPr>
+            <w:r>
+              <w:t>Search queries</w:t>
+            </w:r>
+          </w:p>
+        </w:tc>
+        <w:tc>
+          <w:tcPr>
+            <w:tcW w:w="2066" w:type="dxa"/>
+          </w:tcPr>
+          <w:p>
+            <w:pPr>
+              <w:cnfStyle w:val="000000000000" w:firstRow="0" w:lastRow="0" w:firstColumn="0" w:lastColumn="0" w:oddVBand="0" w:evenVBand="0" w:oddHBand="0" w:evenHBand="0" w:firstRowFirstColumn="0" w:firstRowLastColumn="0" w:lastRowFirstColumn="0" w:lastRowLastColumn="0"/>
+            </w:pPr>
+            <w:r>
+              <w:t>Users can view the website</w:t>
+            </w:r>
+          </w:p>
+          <w:p>
+            <w:pPr>
+              <w:cnfStyle w:val="000000000000" w:firstRow="0" w:lastRow="0" w:firstColumn="0" w:lastColumn="0" w:oddVBand="0" w:evenVBand="0" w:oddHBand="0" w:evenHBand="0" w:firstRowFirstColumn="0" w:firstRowLastColumn="0" w:lastRowFirstColumn="0" w:lastRowLastColumn="0"/>
+            </w:pPr>
+          </w:p>
+          <w:p>
+            <w:pPr>
+              <w:cnfStyle w:val="000000000000" w:firstRow="0" w:lastRow="0" w:firstColumn="0" w:lastColumn="0" w:oddVBand="0" w:evenVBand="0" w:oddHBand="0" w:evenHBand="0" w:firstRowFirstColumn="0" w:firstRowLastColumn="0" w:lastRowFirstColumn="0" w:lastRowLastColumn="0"/>
+            </w:pPr>
+            <w:r>
+              <w:t>Users can search for any research information</w:t>
+            </w:r>
+          </w:p>
+        </w:tc>
+        <w:tc>
+          <w:tcPr>
+            <w:tcW w:w="2701" w:type="dxa"/>
+          </w:tcPr>
+          <w:p>
+            <w:pPr>
+              <w:cnfStyle w:val="000000000000" w:firstRow="0" w:lastRow="0" w:firstColumn="0" w:lastColumn="0" w:oddVBand="0" w:evenVBand="0" w:oddHBand="0" w:evenHBand="0" w:firstRowFirstColumn="0" w:firstRowLastColumn="0" w:lastRowFirstColumn="0" w:lastRowLastColumn="0"/>
+            </w:pPr>
+            <w:r>
+              <w:t>Website displays the search box</w:t>
+            </w:r>
+          </w:p>
+          <w:p>
+            <w:pPr>
+              <w:cnfStyle w:val="000000000000" w:firstRow="0" w:lastRow="0" w:firstColumn="0" w:lastColumn="0" w:oddVBand="0" w:evenVBand="0" w:oddHBand="0" w:evenHBand="0" w:firstRowFirstColumn="0" w:firstRowLastColumn="0" w:lastRowFirstColumn="0" w:lastRowLastColumn="0"/>
+            </w:pPr>
+          </w:p>
+          <w:p>
+            <w:pPr>
+              <w:cnfStyle w:val="000000000000" w:firstRow="0" w:lastRow="0" w:firstColumn="0" w:lastColumn="0" w:oddVBand="0" w:evenVBand="0" w:oddHBand="0" w:evenHBand="0" w:firstRowFirstColumn="0" w:firstRowLastColumn="0" w:lastRowFirstColumn="0" w:lastRowLastColumn="0"/>
+            </w:pPr>
+            <w:r>
+              <w:t>Search results are displayed on the page</w:t>
+            </w:r>
+          </w:p>
+        </w:tc>
+        <w:tc>
+          <w:tcPr>
+            <w:tcW w:w="2543" w:type="dxa"/>
+          </w:tcPr>
+          <w:p>
+            <w:pPr>
+              <w:cnfStyle w:val="000000000000" w:firstRow="0" w:lastRow="0" w:firstColumn="0" w:lastColumn="0" w:oddVBand="0" w:evenVBand="0" w:oddHBand="0" w:evenHBand="0" w:firstRowFirstColumn="0" w:firstRowLastColumn="0" w:lastRowFirstColumn="0" w:lastRowLastColumn="0"/>
+            </w:pPr>
+            <w:r>
+              <w:t>Search box is displayed on the website</w:t>
+            </w:r>
+          </w:p>
+          <w:p>
+            <w:pPr>
+              <w:cnfStyle w:val="000000000000" w:firstRow="0" w:lastRow="0" w:firstColumn="0" w:lastColumn="0" w:oddVBand="0" w:evenVBand="0" w:oddHBand="0" w:evenHBand="0" w:firstRowFirstColumn="0" w:firstRowLastColumn="0" w:lastRowFirstColumn="0" w:lastRowLastColumn="0"/>
+            </w:pPr>
+          </w:p>
+          <w:p>
+            <w:pPr>
+              <w:cnfStyle w:val="000000000000" w:firstRow="0" w:lastRow="0" w:firstColumn="0" w:lastColumn="0" w:oddVBand="0" w:evenVBand="0" w:oddHBand="0" w:evenHBand="0" w:firstRowFirstColumn="0" w:firstRowLastColumn="0" w:lastRowFirstColumn="0" w:lastRowLastColumn="0"/>
+            </w:pPr>
+            <w:r>
+              <w:t>Results return the requested information</w:t>
+            </w:r>
+          </w:p>
+          <w:p>
+            <w:pPr>
+              <w:cnfStyle w:val="000000000000" w:firstRow="0" w:lastRow="0" w:firstColumn="0" w:lastColumn="0" w:oddVBand="0" w:evenVBand="0" w:oddHBand="0" w:evenHBand="0" w:firstRowFirstColumn="0" w:firstRowLastColumn="0" w:lastRowFirstColumn="0" w:lastRowLastColumn="0"/>
+            </w:pPr>
+          </w:p>
+          <w:p>
+            <w:pPr>
+              <w:cnfStyle w:val="000000000000" w:firstRow="0" w:lastRow="0" w:firstColumn="0" w:lastColumn="0" w:oddVBand="0" w:evenVBand="0" w:oddHBand="0" w:evenHBand="0" w:firstRowFirstColumn="0" w:firstRowLastColumn="0" w:lastRowFirstColumn="0" w:lastRowLastColumn="0"/>
+            </w:pPr>
+            <w:r>
+              <w:t>Auto suggestion is displayed when typing in search box</w:t>
+            </w:r>
+          </w:p>
+          <w:p>
+            <w:pPr>
+              <w:cnfStyle w:val="000000000000" w:firstRow="0" w:lastRow="0" w:firstColumn="0" w:lastColumn="0" w:oddVBand="0" w:evenVBand="0" w:oddHBand="0" w:evenHBand="0" w:firstRowFirstColumn="0" w:firstRowLastColumn="0" w:lastRowFirstColumn="0" w:lastRowLastColumn="0"/>
+            </w:pPr>
+          </w:p>
+        </w:tc>
+        <w:tc>
+          <w:tcPr>
+            <w:tcW w:w="2543" w:type="dxa"/>
+          </w:tcPr>
+          <w:p>
+            <w:pPr>
+              <w:cnfStyle w:val="000000000000" w:firstRow="0" w:lastRow="0" w:firstColumn="0" w:lastColumn="0" w:oddVBand="0" w:evenVBand="0" w:oddHBand="0" w:evenHBand="0" w:firstRowFirstColumn="0" w:firstRowLastColumn="0" w:lastRowFirstColumn="0" w:lastRowLastColumn="0"/>
+            </w:pPr>
+          </w:p>
+        </w:tc>
+        <w:tc>
+          <w:tcPr>
+            <w:tcW w:w="1271" w:type="dxa"/>
+          </w:tcPr>
+          <w:p>
+            <w:pPr>
+              <w:cnfStyle w:val="000000000000" w:firstRow="0" w:lastRow="0" w:firstColumn="0" w:lastColumn="0" w:oddVBand="0" w:evenVBand="0" w:oddHBand="0" w:evenHBand="0" w:firstRowFirstColumn="0" w:firstRowLastColumn="0" w:lastRowFirstColumn="0" w:lastRowLastColumn="0"/>
+            </w:pPr>
+          </w:p>
+        </w:tc>
+        <w:tc>
+          <w:tcPr>
+            <w:tcW w:w="1271" w:type="dxa"/>
+          </w:tcPr>
+          <w:p>
+            <w:pPr>
+              <w:cnfStyle w:val="000000000000" w:firstRow="0" w:lastRow="0" w:firstColumn="0" w:lastColumn="0" w:oddVBand="0" w:evenVBand="0" w:oddHBand="0" w:evenHBand="0" w:firstRowFirstColumn="0" w:firstRowLastColumn="0" w:lastRowFirstColumn="0" w:lastRowLastColumn="0"/>
+            </w:pPr>
+          </w:p>
+        </w:tc>
+      </w:tr>
+      <w:tr>
+        <w:trPr>
+          <w:trHeight w:val="3209"/>
+        </w:trPr>
+        <w:tc>
+          <w:tcPr>
+            <w:cnfStyle w:val="001000000000" w:firstRow="0" w:lastRow="0" w:firstColumn="1" w:lastColumn="0" w:oddVBand="0" w:evenVBand="0" w:oddHBand="0" w:evenHBand="0" w:firstRowFirstColumn="0" w:firstRowLastColumn="0" w:lastRowFirstColumn="0" w:lastRowLastColumn="0"/>
+            <w:tcW w:w="1107" w:type="dxa"/>
+          </w:tcPr>
+          <w:p>
+            <w:r>
+              <w:t>002</w:t>
+            </w:r>
+          </w:p>
+        </w:tc>
+        <w:tc>
+          <w:tcPr>
+            <w:tcW w:w="1748" w:type="dxa"/>
+          </w:tcPr>
+          <w:p>
+            <w:pPr>
+              <w:cnfStyle w:val="000000000000" w:firstRow="0" w:lastRow="0" w:firstColumn="0" w:lastColumn="0" w:oddVBand="0" w:evenVBand="0" w:oddHBand="0" w:evenHBand="0" w:firstRowFirstColumn="0" w:firstRowLastColumn="0" w:lastRowFirstColumn="0" w:lastRowLastColumn="0"/>
+            </w:pPr>
+            <w:r>
               <w:t>Website has an SSL certificate</w:t>
             </w:r>
           </w:p>
@@ -505,16 +996,7 @@
               <w:cnfStyle w:val="000000000000" w:firstRow="0" w:lastRow="0" w:firstColumn="0" w:lastColumn="0" w:oddVBand="0" w:evenVBand="0" w:oddHBand="0" w:evenHBand="0" w:firstRowFirstColumn="0" w:firstRowLastColumn="0" w:lastRowFirstColumn="0" w:lastRowLastColumn="0"/>
             </w:pPr>
             <w:r>
-              <w:t xml:space="preserve">The website </w:t>
-            </w:r>
-            <w:r>
-              <w:t>is served in</w:t>
-            </w:r>
-            <w:r>
-              <w:t xml:space="preserve"> https</w:t>
-            </w:r>
-            <w:r>
-              <w:t xml:space="preserve"> (</w:t>
+              <w:t>The website is served in https (</w:t>
             </w:r>
             <w:proofErr w:type="spellStart"/>
             <w:r>
@@ -535,10 +1017,7 @@
               <w:cnfStyle w:val="000000000000" w:firstRow="0" w:lastRow="0" w:firstColumn="0" w:lastColumn="0" w:oddVBand="0" w:evenVBand="0" w:oddHBand="0" w:evenHBand="0" w:firstRowFirstColumn="0" w:firstRowLastColumn="0" w:lastRowFirstColumn="0" w:lastRowLastColumn="0"/>
             </w:pPr>
             <w:r>
-              <w:t xml:space="preserve">Padlock is displayed </w:t>
-            </w:r>
-            <w:r>
-              <w:t>in the address bar</w:t>
+              <w:t>Padlock is displayed in the address bar</w:t>
             </w:r>
           </w:p>
           <w:p>
@@ -627,8 +1106,6 @@
             <w:r>
               <w:t xml:space="preserve"> April 2017 to 22 June 2020</w:t>
             </w:r>
-            <w:bookmarkStart w:id="0" w:name="_GoBack"/>
-            <w:bookmarkEnd w:id="0"/>
           </w:p>
         </w:tc>
         <w:tc>
@@ -639,9 +1116,6 @@
             <w:pPr>
               <w:cnfStyle w:val="000000000000" w:firstRow="0" w:lastRow="0" w:firstColumn="0" w:lastColumn="0" w:oddVBand="0" w:evenVBand="0" w:oddHBand="0" w:evenHBand="0" w:firstRowFirstColumn="0" w:firstRowLastColumn="0" w:lastRowFirstColumn="0" w:lastRowLastColumn="0"/>
             </w:pPr>
-            <w:r>
-              <w:t>17/03/19</w:t>
-            </w:r>
           </w:p>
         </w:tc>
         <w:tc>
@@ -652,9 +1126,546 @@
             <w:pPr>
               <w:cnfStyle w:val="000000000000" w:firstRow="0" w:lastRow="0" w:firstColumn="0" w:lastColumn="0" w:oddVBand="0" w:evenVBand="0" w:oddHBand="0" w:evenHBand="0" w:firstRowFirstColumn="0" w:firstRowLastColumn="0" w:lastRowFirstColumn="0" w:lastRowLastColumn="0"/>
             </w:pPr>
-            <w:r>
-              <w:t>Pass</w:t>
-            </w:r>
+          </w:p>
+        </w:tc>
+      </w:tr>
+      <w:tr>
+        <w:trPr>
+          <w:trHeight w:val="3209"/>
+        </w:trPr>
+        <w:tc>
+          <w:tcPr>
+            <w:cnfStyle w:val="001000000000" w:firstRow="0" w:lastRow="0" w:firstColumn="1" w:lastColumn="0" w:oddVBand="0" w:evenVBand="0" w:oddHBand="0" w:evenHBand="0" w:firstRowFirstColumn="0" w:firstRowLastColumn="0" w:lastRowFirstColumn="0" w:lastRowLastColumn="0"/>
+            <w:tcW w:w="1107" w:type="dxa"/>
+          </w:tcPr>
+          <w:p/>
+        </w:tc>
+        <w:tc>
+          <w:tcPr>
+            <w:tcW w:w="1748" w:type="dxa"/>
+          </w:tcPr>
+          <w:p>
+            <w:pPr>
+              <w:cnfStyle w:val="000000000000" w:firstRow="0" w:lastRow="0" w:firstColumn="0" w:lastColumn="0" w:oddVBand="0" w:evenVBand="0" w:oddHBand="0" w:evenHBand="0" w:firstRowFirstColumn="0" w:firstRowLastColumn="0" w:lastRowFirstColumn="0" w:lastRowLastColumn="0"/>
+            </w:pPr>
+            <w:r>
+              <w:t>Viewing a result</w:t>
+            </w:r>
+          </w:p>
+        </w:tc>
+        <w:tc>
+          <w:tcPr>
+            <w:tcW w:w="2066" w:type="dxa"/>
+          </w:tcPr>
+          <w:p>
+            <w:pPr>
+              <w:cnfStyle w:val="000000000000" w:firstRow="0" w:lastRow="0" w:firstColumn="0" w:lastColumn="0" w:oddVBand="0" w:evenVBand="0" w:oddHBand="0" w:evenHBand="0" w:firstRowFirstColumn="0" w:firstRowLastColumn="0" w:lastRowFirstColumn="0" w:lastRowLastColumn="0"/>
+            </w:pPr>
+            <w:r>
+              <w:t>Search results shows more information</w:t>
+            </w:r>
+          </w:p>
+        </w:tc>
+        <w:tc>
+          <w:tcPr>
+            <w:tcW w:w="2701" w:type="dxa"/>
+          </w:tcPr>
+          <w:p>
+            <w:pPr>
+              <w:cnfStyle w:val="000000000000" w:firstRow="0" w:lastRow="0" w:firstColumn="0" w:lastColumn="0" w:oddVBand="0" w:evenVBand="0" w:oddHBand="0" w:evenHBand="0" w:firstRowFirstColumn="0" w:firstRowLastColumn="0" w:lastRowFirstColumn="0" w:lastRowLastColumn="0"/>
+            </w:pPr>
+            <w:r>
+              <w:t xml:space="preserve">User </w:t>
+            </w:r>
+            <w:proofErr w:type="gramStart"/>
+            <w:r>
+              <w:t>is able to</w:t>
+            </w:r>
+            <w:proofErr w:type="gramEnd"/>
+            <w:r>
+              <w:t xml:space="preserve"> read more from a result</w:t>
+            </w:r>
+          </w:p>
+        </w:tc>
+        <w:tc>
+          <w:tcPr>
+            <w:tcW w:w="2543" w:type="dxa"/>
+          </w:tcPr>
+          <w:p>
+            <w:pPr>
+              <w:cnfStyle w:val="000000000000" w:firstRow="0" w:lastRow="0" w:firstColumn="0" w:lastColumn="0" w:oddVBand="0" w:evenVBand="0" w:oddHBand="0" w:evenHBand="0" w:firstRowFirstColumn="0" w:firstRowLastColumn="0" w:lastRowFirstColumn="0" w:lastRowLastColumn="0"/>
+            </w:pPr>
+            <w:r>
+              <w:t>Search result is clickable and displays in a new tab</w:t>
+            </w:r>
+          </w:p>
+          <w:p>
+            <w:pPr>
+              <w:cnfStyle w:val="000000000000" w:firstRow="0" w:lastRow="0" w:firstColumn="0" w:lastColumn="0" w:oddVBand="0" w:evenVBand="0" w:oddHBand="0" w:evenHBand="0" w:firstRowFirstColumn="0" w:firstRowLastColumn="0" w:lastRowFirstColumn="0" w:lastRowLastColumn="0"/>
+            </w:pPr>
+          </w:p>
+          <w:p>
+            <w:pPr>
+              <w:cnfStyle w:val="000000000000" w:firstRow="0" w:lastRow="0" w:firstColumn="0" w:lastColumn="0" w:oddVBand="0" w:evenVBand="0" w:oddHBand="0" w:evenHBand="0" w:firstRowFirstColumn="0" w:firstRowLastColumn="0" w:lastRowFirstColumn="0" w:lastRowLastColumn="0"/>
+            </w:pPr>
+            <w:r>
+              <w:t>Only information from the result is displayed</w:t>
+            </w:r>
+          </w:p>
+        </w:tc>
+        <w:tc>
+          <w:tcPr>
+            <w:tcW w:w="2543" w:type="dxa"/>
+          </w:tcPr>
+          <w:p>
+            <w:pPr>
+              <w:cnfStyle w:val="000000000000" w:firstRow="0" w:lastRow="0" w:firstColumn="0" w:lastColumn="0" w:oddVBand="0" w:evenVBand="0" w:oddHBand="0" w:evenHBand="0" w:firstRowFirstColumn="0" w:firstRowLastColumn="0" w:lastRowFirstColumn="0" w:lastRowLastColumn="0"/>
+            </w:pPr>
+          </w:p>
+        </w:tc>
+        <w:tc>
+          <w:tcPr>
+            <w:tcW w:w="1271" w:type="dxa"/>
+          </w:tcPr>
+          <w:p>
+            <w:pPr>
+              <w:cnfStyle w:val="000000000000" w:firstRow="0" w:lastRow="0" w:firstColumn="0" w:lastColumn="0" w:oddVBand="0" w:evenVBand="0" w:oddHBand="0" w:evenHBand="0" w:firstRowFirstColumn="0" w:firstRowLastColumn="0" w:lastRowFirstColumn="0" w:lastRowLastColumn="0"/>
+            </w:pPr>
+          </w:p>
+        </w:tc>
+        <w:tc>
+          <w:tcPr>
+            <w:tcW w:w="1271" w:type="dxa"/>
+          </w:tcPr>
+          <w:p>
+            <w:pPr>
+              <w:cnfStyle w:val="000000000000" w:firstRow="0" w:lastRow="0" w:firstColumn="0" w:lastColumn="0" w:oddVBand="0" w:evenVBand="0" w:oddHBand="0" w:evenHBand="0" w:firstRowFirstColumn="0" w:firstRowLastColumn="0" w:lastRowFirstColumn="0" w:lastRowLastColumn="0"/>
+            </w:pPr>
+          </w:p>
+        </w:tc>
+      </w:tr>
+      <w:tr>
+        <w:trPr>
+          <w:trHeight w:val="3209"/>
+        </w:trPr>
+        <w:tc>
+          <w:tcPr>
+            <w:cnfStyle w:val="001000000000" w:firstRow="0" w:lastRow="0" w:firstColumn="1" w:lastColumn="0" w:oddVBand="0" w:evenVBand="0" w:oddHBand="0" w:evenHBand="0" w:firstRowFirstColumn="0" w:firstRowLastColumn="0" w:lastRowFirstColumn="0" w:lastRowLastColumn="0"/>
+            <w:tcW w:w="1107" w:type="dxa"/>
+          </w:tcPr>
+          <w:p/>
+        </w:tc>
+        <w:tc>
+          <w:tcPr>
+            <w:tcW w:w="1748" w:type="dxa"/>
+          </w:tcPr>
+          <w:p>
+            <w:pPr>
+              <w:cnfStyle w:val="000000000000" w:firstRow="0" w:lastRow="0" w:firstColumn="0" w:lastColumn="0" w:oddVBand="0" w:evenVBand="0" w:oddHBand="0" w:evenHBand="0" w:firstRowFirstColumn="0" w:firstRowLastColumn="0" w:lastRowFirstColumn="0" w:lastRowLastColumn="0"/>
+            </w:pPr>
+            <w:r>
+              <w:t>Collection of Documents</w:t>
+            </w:r>
+          </w:p>
+        </w:tc>
+        <w:tc>
+          <w:tcPr>
+            <w:tcW w:w="2066" w:type="dxa"/>
+          </w:tcPr>
+          <w:p>
+            <w:pPr>
+              <w:cnfStyle w:val="000000000000" w:firstRow="0" w:lastRow="0" w:firstColumn="0" w:lastColumn="0" w:oddVBand="0" w:evenVBand="0" w:oddHBand="0" w:evenHBand="0" w:firstRowFirstColumn="0" w:firstRowLastColumn="0" w:lastRowFirstColumn="0" w:lastRowLastColumn="0"/>
+            </w:pPr>
+          </w:p>
+        </w:tc>
+        <w:tc>
+          <w:tcPr>
+            <w:tcW w:w="2701" w:type="dxa"/>
+          </w:tcPr>
+          <w:p>
+            <w:pPr>
+              <w:cnfStyle w:val="000000000000" w:firstRow="0" w:lastRow="0" w:firstColumn="0" w:lastColumn="0" w:oddVBand="0" w:evenVBand="0" w:oddHBand="0" w:evenHBand="0" w:firstRowFirstColumn="0" w:firstRowLastColumn="0" w:lastRowFirstColumn="0" w:lastRowLastColumn="0"/>
+            </w:pPr>
+          </w:p>
+        </w:tc>
+        <w:tc>
+          <w:tcPr>
+            <w:tcW w:w="2543" w:type="dxa"/>
+          </w:tcPr>
+          <w:p>
+            <w:pPr>
+              <w:cnfStyle w:val="000000000000" w:firstRow="0" w:lastRow="0" w:firstColumn="0" w:lastColumn="0" w:oddVBand="0" w:evenVBand="0" w:oddHBand="0" w:evenHBand="0" w:firstRowFirstColumn="0" w:firstRowLastColumn="0" w:lastRowFirstColumn="0" w:lastRowLastColumn="0"/>
+            </w:pPr>
+          </w:p>
+        </w:tc>
+        <w:tc>
+          <w:tcPr>
+            <w:tcW w:w="2543" w:type="dxa"/>
+          </w:tcPr>
+          <w:p>
+            <w:pPr>
+              <w:cnfStyle w:val="000000000000" w:firstRow="0" w:lastRow="0" w:firstColumn="0" w:lastColumn="0" w:oddVBand="0" w:evenVBand="0" w:oddHBand="0" w:evenHBand="0" w:firstRowFirstColumn="0" w:firstRowLastColumn="0" w:lastRowFirstColumn="0" w:lastRowLastColumn="0"/>
+            </w:pPr>
+          </w:p>
+        </w:tc>
+        <w:tc>
+          <w:tcPr>
+            <w:tcW w:w="1271" w:type="dxa"/>
+          </w:tcPr>
+          <w:p>
+            <w:pPr>
+              <w:cnfStyle w:val="000000000000" w:firstRow="0" w:lastRow="0" w:firstColumn="0" w:lastColumn="0" w:oddVBand="0" w:evenVBand="0" w:oddHBand="0" w:evenHBand="0" w:firstRowFirstColumn="0" w:firstRowLastColumn="0" w:lastRowFirstColumn="0" w:lastRowLastColumn="0"/>
+            </w:pPr>
+          </w:p>
+        </w:tc>
+        <w:tc>
+          <w:tcPr>
+            <w:tcW w:w="1271" w:type="dxa"/>
+          </w:tcPr>
+          <w:p>
+            <w:pPr>
+              <w:cnfStyle w:val="000000000000" w:firstRow="0" w:lastRow="0" w:firstColumn="0" w:lastColumn="0" w:oddVBand="0" w:evenVBand="0" w:oddHBand="0" w:evenHBand="0" w:firstRowFirstColumn="0" w:firstRowLastColumn="0" w:lastRowFirstColumn="0" w:lastRowLastColumn="0"/>
+            </w:pPr>
+          </w:p>
+        </w:tc>
+      </w:tr>
+      <w:tr>
+        <w:trPr>
+          <w:trHeight w:val="3209"/>
+        </w:trPr>
+        <w:tc>
+          <w:tcPr>
+            <w:cnfStyle w:val="001000000000" w:firstRow="0" w:lastRow="0" w:firstColumn="1" w:lastColumn="0" w:oddVBand="0" w:evenVBand="0" w:oddHBand="0" w:evenHBand="0" w:firstRowFirstColumn="0" w:firstRowLastColumn="0" w:lastRowFirstColumn="0" w:lastRowLastColumn="0"/>
+            <w:tcW w:w="1107" w:type="dxa"/>
+          </w:tcPr>
+          <w:p/>
+        </w:tc>
+        <w:tc>
+          <w:tcPr>
+            <w:tcW w:w="1748" w:type="dxa"/>
+          </w:tcPr>
+          <w:p>
+            <w:pPr>
+              <w:cnfStyle w:val="000000000000" w:firstRow="0" w:lastRow="0" w:firstColumn="0" w:lastColumn="0" w:oddVBand="0" w:evenVBand="0" w:oddHBand="0" w:evenHBand="0" w:firstRowFirstColumn="0" w:firstRowLastColumn="0" w:lastRowFirstColumn="0" w:lastRowLastColumn="0"/>
+            </w:pPr>
+            <w:r>
+              <w:t>Filters</w:t>
+            </w:r>
+          </w:p>
+        </w:tc>
+        <w:tc>
+          <w:tcPr>
+            <w:tcW w:w="2066" w:type="dxa"/>
+          </w:tcPr>
+          <w:p>
+            <w:pPr>
+              <w:cnfStyle w:val="000000000000" w:firstRow="0" w:lastRow="0" w:firstColumn="0" w:lastColumn="0" w:oddVBand="0" w:evenVBand="0" w:oddHBand="0" w:evenHBand="0" w:firstRowFirstColumn="0" w:firstRowLastColumn="0" w:lastRowFirstColumn="0" w:lastRowLastColumn="0"/>
+            </w:pPr>
+          </w:p>
+        </w:tc>
+        <w:tc>
+          <w:tcPr>
+            <w:tcW w:w="2701" w:type="dxa"/>
+          </w:tcPr>
+          <w:p>
+            <w:pPr>
+              <w:cnfStyle w:val="000000000000" w:firstRow="0" w:lastRow="0" w:firstColumn="0" w:lastColumn="0" w:oddVBand="0" w:evenVBand="0" w:oddHBand="0" w:evenHBand="0" w:firstRowFirstColumn="0" w:firstRowLastColumn="0" w:lastRowFirstColumn="0" w:lastRowLastColumn="0"/>
+            </w:pPr>
+          </w:p>
+        </w:tc>
+        <w:tc>
+          <w:tcPr>
+            <w:tcW w:w="2543" w:type="dxa"/>
+          </w:tcPr>
+          <w:p>
+            <w:pPr>
+              <w:cnfStyle w:val="000000000000" w:firstRow="0" w:lastRow="0" w:firstColumn="0" w:lastColumn="0" w:oddVBand="0" w:evenVBand="0" w:oddHBand="0" w:evenHBand="0" w:firstRowFirstColumn="0" w:firstRowLastColumn="0" w:lastRowFirstColumn="0" w:lastRowLastColumn="0"/>
+            </w:pPr>
+          </w:p>
+        </w:tc>
+        <w:tc>
+          <w:tcPr>
+            <w:tcW w:w="2543" w:type="dxa"/>
+          </w:tcPr>
+          <w:p>
+            <w:pPr>
+              <w:cnfStyle w:val="000000000000" w:firstRow="0" w:lastRow="0" w:firstColumn="0" w:lastColumn="0" w:oddVBand="0" w:evenVBand="0" w:oddHBand="0" w:evenHBand="0" w:firstRowFirstColumn="0" w:firstRowLastColumn="0" w:lastRowFirstColumn="0" w:lastRowLastColumn="0"/>
+            </w:pPr>
+          </w:p>
+        </w:tc>
+        <w:tc>
+          <w:tcPr>
+            <w:tcW w:w="1271" w:type="dxa"/>
+          </w:tcPr>
+          <w:p>
+            <w:pPr>
+              <w:cnfStyle w:val="000000000000" w:firstRow="0" w:lastRow="0" w:firstColumn="0" w:lastColumn="0" w:oddVBand="0" w:evenVBand="0" w:oddHBand="0" w:evenHBand="0" w:firstRowFirstColumn="0" w:firstRowLastColumn="0" w:lastRowFirstColumn="0" w:lastRowLastColumn="0"/>
+            </w:pPr>
+          </w:p>
+        </w:tc>
+        <w:tc>
+          <w:tcPr>
+            <w:tcW w:w="1271" w:type="dxa"/>
+          </w:tcPr>
+          <w:p>
+            <w:pPr>
+              <w:cnfStyle w:val="000000000000" w:firstRow="0" w:lastRow="0" w:firstColumn="0" w:lastColumn="0" w:oddVBand="0" w:evenVBand="0" w:oddHBand="0" w:evenHBand="0" w:firstRowFirstColumn="0" w:firstRowLastColumn="0" w:lastRowFirstColumn="0" w:lastRowLastColumn="0"/>
+            </w:pPr>
+          </w:p>
+        </w:tc>
+      </w:tr>
+      <w:tr>
+        <w:trPr>
+          <w:trHeight w:val="3209"/>
+        </w:trPr>
+        <w:tc>
+          <w:tcPr>
+            <w:cnfStyle w:val="001000000000" w:firstRow="0" w:lastRow="0" w:firstColumn="1" w:lastColumn="0" w:oddVBand="0" w:evenVBand="0" w:oddHBand="0" w:evenHBand="0" w:firstRowFirstColumn="0" w:firstRowLastColumn="0" w:lastRowFirstColumn="0" w:lastRowLastColumn="0"/>
+            <w:tcW w:w="1107" w:type="dxa"/>
+          </w:tcPr>
+          <w:p/>
+        </w:tc>
+        <w:tc>
+          <w:tcPr>
+            <w:tcW w:w="1748" w:type="dxa"/>
+          </w:tcPr>
+          <w:p>
+            <w:pPr>
+              <w:cnfStyle w:val="000000000000" w:firstRow="0" w:lastRow="0" w:firstColumn="0" w:lastColumn="0" w:oddVBand="0" w:evenVBand="0" w:oddHBand="0" w:evenHBand="0" w:firstRowFirstColumn="0" w:firstRowLastColumn="0" w:lastRowFirstColumn="0" w:lastRowLastColumn="0"/>
+            </w:pPr>
+            <w:r>
+              <w:t>Aggregation Graphs</w:t>
+            </w:r>
+          </w:p>
+        </w:tc>
+        <w:tc>
+          <w:tcPr>
+            <w:tcW w:w="2066" w:type="dxa"/>
+          </w:tcPr>
+          <w:p>
+            <w:pPr>
+              <w:cnfStyle w:val="000000000000" w:firstRow="0" w:lastRow="0" w:firstColumn="0" w:lastColumn="0" w:oddVBand="0" w:evenVBand="0" w:oddHBand="0" w:evenHBand="0" w:firstRowFirstColumn="0" w:firstRowLastColumn="0" w:lastRowFirstColumn="0" w:lastRowLastColumn="0"/>
+            </w:pPr>
+          </w:p>
+        </w:tc>
+        <w:tc>
+          <w:tcPr>
+            <w:tcW w:w="2701" w:type="dxa"/>
+          </w:tcPr>
+          <w:p>
+            <w:pPr>
+              <w:cnfStyle w:val="000000000000" w:firstRow="0" w:lastRow="0" w:firstColumn="0" w:lastColumn="0" w:oddVBand="0" w:evenVBand="0" w:oddHBand="0" w:evenHBand="0" w:firstRowFirstColumn="0" w:firstRowLastColumn="0" w:lastRowFirstColumn="0" w:lastRowLastColumn="0"/>
+            </w:pPr>
+          </w:p>
+        </w:tc>
+        <w:tc>
+          <w:tcPr>
+            <w:tcW w:w="2543" w:type="dxa"/>
+          </w:tcPr>
+          <w:p>
+            <w:pPr>
+              <w:cnfStyle w:val="000000000000" w:firstRow="0" w:lastRow="0" w:firstColumn="0" w:lastColumn="0" w:oddVBand="0" w:evenVBand="0" w:oddHBand="0" w:evenHBand="0" w:firstRowFirstColumn="0" w:firstRowLastColumn="0" w:lastRowFirstColumn="0" w:lastRowLastColumn="0"/>
+            </w:pPr>
+          </w:p>
+        </w:tc>
+        <w:tc>
+          <w:tcPr>
+            <w:tcW w:w="2543" w:type="dxa"/>
+          </w:tcPr>
+          <w:p>
+            <w:pPr>
+              <w:cnfStyle w:val="000000000000" w:firstRow="0" w:lastRow="0" w:firstColumn="0" w:lastColumn="0" w:oddVBand="0" w:evenVBand="0" w:oddHBand="0" w:evenHBand="0" w:firstRowFirstColumn="0" w:firstRowLastColumn="0" w:lastRowFirstColumn="0" w:lastRowLastColumn="0"/>
+            </w:pPr>
+          </w:p>
+        </w:tc>
+        <w:tc>
+          <w:tcPr>
+            <w:tcW w:w="1271" w:type="dxa"/>
+          </w:tcPr>
+          <w:p>
+            <w:pPr>
+              <w:cnfStyle w:val="000000000000" w:firstRow="0" w:lastRow="0" w:firstColumn="0" w:lastColumn="0" w:oddVBand="0" w:evenVBand="0" w:oddHBand="0" w:evenHBand="0" w:firstRowFirstColumn="0" w:firstRowLastColumn="0" w:lastRowFirstColumn="0" w:lastRowLastColumn="0"/>
+            </w:pPr>
+          </w:p>
+        </w:tc>
+        <w:tc>
+          <w:tcPr>
+            <w:tcW w:w="1271" w:type="dxa"/>
+          </w:tcPr>
+          <w:p>
+            <w:pPr>
+              <w:cnfStyle w:val="000000000000" w:firstRow="0" w:lastRow="0" w:firstColumn="0" w:lastColumn="0" w:oddVBand="0" w:evenVBand="0" w:oddHBand="0" w:evenHBand="0" w:firstRowFirstColumn="0" w:firstRowLastColumn="0" w:lastRowFirstColumn="0" w:lastRowLastColumn="0"/>
+            </w:pPr>
+          </w:p>
+        </w:tc>
+      </w:tr>
+      <w:tr>
+        <w:trPr>
+          <w:trHeight w:val="3209"/>
+        </w:trPr>
+        <w:tc>
+          <w:tcPr>
+            <w:cnfStyle w:val="001000000000" w:firstRow="0" w:lastRow="0" w:firstColumn="1" w:lastColumn="0" w:oddVBand="0" w:evenVBand="0" w:oddHBand="0" w:evenHBand="0" w:firstRowFirstColumn="0" w:firstRowLastColumn="0" w:lastRowFirstColumn="0" w:lastRowLastColumn="0"/>
+            <w:tcW w:w="1107" w:type="dxa"/>
+          </w:tcPr>
+          <w:p/>
+        </w:tc>
+        <w:tc>
+          <w:tcPr>
+            <w:tcW w:w="1748" w:type="dxa"/>
+          </w:tcPr>
+          <w:p>
+            <w:pPr>
+              <w:cnfStyle w:val="000000000000" w:firstRow="0" w:lastRow="0" w:firstColumn="0" w:lastColumn="0" w:oddVBand="0" w:evenVBand="0" w:oddHBand="0" w:evenHBand="0" w:firstRowFirstColumn="0" w:firstRowLastColumn="0" w:lastRowFirstColumn="0" w:lastRowLastColumn="0"/>
+            </w:pPr>
+            <w:r>
+              <w:t>Personalising the Website</w:t>
+            </w:r>
+          </w:p>
+        </w:tc>
+        <w:tc>
+          <w:tcPr>
+            <w:tcW w:w="2066" w:type="dxa"/>
+          </w:tcPr>
+          <w:p>
+            <w:pPr>
+              <w:cnfStyle w:val="000000000000" w:firstRow="0" w:lastRow="0" w:firstColumn="0" w:lastColumn="0" w:oddVBand="0" w:evenVBand="0" w:oddHBand="0" w:evenHBand="0" w:firstRowFirstColumn="0" w:firstRowLastColumn="0" w:lastRowFirstColumn="0" w:lastRowLastColumn="0"/>
+            </w:pPr>
+          </w:p>
+        </w:tc>
+        <w:tc>
+          <w:tcPr>
+            <w:tcW w:w="2701" w:type="dxa"/>
+          </w:tcPr>
+          <w:p>
+            <w:pPr>
+              <w:cnfStyle w:val="000000000000" w:firstRow="0" w:lastRow="0" w:firstColumn="0" w:lastColumn="0" w:oddVBand="0" w:evenVBand="0" w:oddHBand="0" w:evenHBand="0" w:firstRowFirstColumn="0" w:firstRowLastColumn="0" w:lastRowFirstColumn="0" w:lastRowLastColumn="0"/>
+            </w:pPr>
+          </w:p>
+        </w:tc>
+        <w:tc>
+          <w:tcPr>
+            <w:tcW w:w="2543" w:type="dxa"/>
+          </w:tcPr>
+          <w:p>
+            <w:pPr>
+              <w:cnfStyle w:val="000000000000" w:firstRow="0" w:lastRow="0" w:firstColumn="0" w:lastColumn="0" w:oddVBand="0" w:evenVBand="0" w:oddHBand="0" w:evenHBand="0" w:firstRowFirstColumn="0" w:firstRowLastColumn="0" w:lastRowFirstColumn="0" w:lastRowLastColumn="0"/>
+            </w:pPr>
+          </w:p>
+        </w:tc>
+        <w:tc>
+          <w:tcPr>
+            <w:tcW w:w="2543" w:type="dxa"/>
+          </w:tcPr>
+          <w:p>
+            <w:pPr>
+              <w:cnfStyle w:val="000000000000" w:firstRow="0" w:lastRow="0" w:firstColumn="0" w:lastColumn="0" w:oddVBand="0" w:evenVBand="0" w:oddHBand="0" w:evenHBand="0" w:firstRowFirstColumn="0" w:firstRowLastColumn="0" w:lastRowFirstColumn="0" w:lastRowLastColumn="0"/>
+            </w:pPr>
+          </w:p>
+        </w:tc>
+        <w:tc>
+          <w:tcPr>
+            <w:tcW w:w="1271" w:type="dxa"/>
+          </w:tcPr>
+          <w:p>
+            <w:pPr>
+              <w:cnfStyle w:val="000000000000" w:firstRow="0" w:lastRow="0" w:firstColumn="0" w:lastColumn="0" w:oddVBand="0" w:evenVBand="0" w:oddHBand="0" w:evenHBand="0" w:firstRowFirstColumn="0" w:firstRowLastColumn="0" w:lastRowFirstColumn="0" w:lastRowLastColumn="0"/>
+            </w:pPr>
+          </w:p>
+        </w:tc>
+        <w:tc>
+          <w:tcPr>
+            <w:tcW w:w="1271" w:type="dxa"/>
+          </w:tcPr>
+          <w:p>
+            <w:pPr>
+              <w:cnfStyle w:val="000000000000" w:firstRow="0" w:lastRow="0" w:firstColumn="0" w:lastColumn="0" w:oddVBand="0" w:evenVBand="0" w:oddHBand="0" w:evenHBand="0" w:firstRowFirstColumn="0" w:firstRowLastColumn="0" w:lastRowFirstColumn="0" w:lastRowLastColumn="0"/>
+            </w:pPr>
+          </w:p>
+        </w:tc>
+      </w:tr>
+      <w:tr>
+        <w:trPr>
+          <w:trHeight w:val="3209"/>
+        </w:trPr>
+        <w:tc>
+          <w:tcPr>
+            <w:cnfStyle w:val="001000000000" w:firstRow="0" w:lastRow="0" w:firstColumn="1" w:lastColumn="0" w:oddVBand="0" w:evenVBand="0" w:oddHBand="0" w:evenHBand="0" w:firstRowFirstColumn="0" w:firstRowLastColumn="0" w:lastRowFirstColumn="0" w:lastRowLastColumn="0"/>
+            <w:tcW w:w="1107" w:type="dxa"/>
+          </w:tcPr>
+          <w:p/>
+        </w:tc>
+        <w:tc>
+          <w:tcPr>
+            <w:tcW w:w="1748" w:type="dxa"/>
+          </w:tcPr>
+          <w:p>
+            <w:pPr>
+              <w:cnfStyle w:val="000000000000" w:firstRow="0" w:lastRow="0" w:firstColumn="0" w:lastColumn="0" w:oddVBand="0" w:evenVBand="0" w:oddHBand="0" w:evenHBand="0" w:firstRowFirstColumn="0" w:firstRowLastColumn="0" w:lastRowFirstColumn="0" w:lastRowLastColumn="0"/>
+            </w:pPr>
+            <w:r>
+              <w:t>Recording user interaction</w:t>
+            </w:r>
+          </w:p>
+        </w:tc>
+        <w:tc>
+          <w:tcPr>
+            <w:tcW w:w="2066" w:type="dxa"/>
+          </w:tcPr>
+          <w:p>
+            <w:pPr>
+              <w:cnfStyle w:val="000000000000" w:firstRow="0" w:lastRow="0" w:firstColumn="0" w:lastColumn="0" w:oddVBand="0" w:evenVBand="0" w:oddHBand="0" w:evenHBand="0" w:firstRowFirstColumn="0" w:firstRowLastColumn="0" w:lastRowFirstColumn="0" w:lastRowLastColumn="0"/>
+            </w:pPr>
+          </w:p>
+        </w:tc>
+        <w:tc>
+          <w:tcPr>
+            <w:tcW w:w="2701" w:type="dxa"/>
+          </w:tcPr>
+          <w:p>
+            <w:pPr>
+              <w:cnfStyle w:val="000000000000" w:firstRow="0" w:lastRow="0" w:firstColumn="0" w:lastColumn="0" w:oddVBand="0" w:evenVBand="0" w:oddHBand="0" w:evenHBand="0" w:firstRowFirstColumn="0" w:firstRowLastColumn="0" w:lastRowFirstColumn="0" w:lastRowLastColumn="0"/>
+            </w:pPr>
+          </w:p>
+        </w:tc>
+        <w:tc>
+          <w:tcPr>
+            <w:tcW w:w="2543" w:type="dxa"/>
+          </w:tcPr>
+          <w:p>
+            <w:pPr>
+              <w:cnfStyle w:val="000000000000" w:firstRow="0" w:lastRow="0" w:firstColumn="0" w:lastColumn="0" w:oddVBand="0" w:evenVBand="0" w:oddHBand="0" w:evenHBand="0" w:firstRowFirstColumn="0" w:firstRowLastColumn="0" w:lastRowFirstColumn="0" w:lastRowLastColumn="0"/>
+            </w:pPr>
+          </w:p>
+        </w:tc>
+        <w:tc>
+          <w:tcPr>
+            <w:tcW w:w="2543" w:type="dxa"/>
+          </w:tcPr>
+          <w:p>
+            <w:pPr>
+              <w:cnfStyle w:val="000000000000" w:firstRow="0" w:lastRow="0" w:firstColumn="0" w:lastColumn="0" w:oddVBand="0" w:evenVBand="0" w:oddHBand="0" w:evenHBand="0" w:firstRowFirstColumn="0" w:firstRowLastColumn="0" w:lastRowFirstColumn="0" w:lastRowLastColumn="0"/>
+            </w:pPr>
+          </w:p>
+        </w:tc>
+        <w:tc>
+          <w:tcPr>
+            <w:tcW w:w="1271" w:type="dxa"/>
+          </w:tcPr>
+          <w:p>
+            <w:pPr>
+              <w:cnfStyle w:val="000000000000" w:firstRow="0" w:lastRow="0" w:firstColumn="0" w:lastColumn="0" w:oddVBand="0" w:evenVBand="0" w:oddHBand="0" w:evenHBand="0" w:firstRowFirstColumn="0" w:firstRowLastColumn="0" w:lastRowFirstColumn="0" w:lastRowLastColumn="0"/>
+            </w:pPr>
+          </w:p>
+        </w:tc>
+        <w:tc>
+          <w:tcPr>
+            <w:tcW w:w="1271" w:type="dxa"/>
+          </w:tcPr>
+          <w:p>
+            <w:pPr>
+              <w:cnfStyle w:val="000000000000" w:firstRow="0" w:lastRow="0" w:firstColumn="0" w:lastColumn="0" w:oddVBand="0" w:evenVBand="0" w:oddHBand="0" w:evenHBand="0" w:firstRowFirstColumn="0" w:firstRowLastColumn="0" w:lastRowFirstColumn="0" w:lastRowLastColumn="0"/>
+            </w:pPr>
           </w:p>
         </w:tc>
       </w:tr>
@@ -2766,7 +3777,7 @@
 </file>
 
 <file path=customXml/itemProps1.xml><?xml version="1.0" encoding="utf-8"?>
-<ds:datastoreItem xmlns:ds="http://schemas.openxmlformats.org/officeDocument/2006/customXml" ds:itemID="{EC74223F-A24B-49F5-BDDB-47A3949C1BEC}">
+<ds:datastoreItem xmlns:ds="http://schemas.openxmlformats.org/officeDocument/2006/customXml" ds:itemID="{DDA052E7-DB64-45D6-BE43-47041BD7AA0E}">
   <ds:schemaRefs>
     <ds:schemaRef ds:uri="http://schemas.openxmlformats.org/officeDocument/2006/bibliography"/>
   </ds:schemaRefs>

</xml_diff>

<commit_message>
testing for serial 4 completed
</commit_message>
<xml_diff>
--- a/Testing/User Testing.docx
+++ b/Testing/User Testing.docx
@@ -538,8 +538,6 @@
             <w:r>
               <w:t>Search button is displayed on the page</w:t>
             </w:r>
-            <w:bookmarkStart w:id="0" w:name="_GoBack"/>
-            <w:bookmarkEnd w:id="0"/>
           </w:p>
         </w:tc>
         <w:tc>
@@ -601,9 +599,6 @@
             <w:pPr>
               <w:cnfStyle w:val="000000000000" w:firstRow="0" w:lastRow="0" w:firstColumn="0" w:lastColumn="0" w:oddVBand="0" w:evenVBand="0" w:oddHBand="0" w:evenHBand="0" w:firstRowFirstColumn="0" w:firstRowLastColumn="0" w:lastRowFirstColumn="0" w:lastRowLastColumn="0"/>
             </w:pPr>
-            <w:r>
-              <w:t>(DO ME)</w:t>
-            </w:r>
           </w:p>
         </w:tc>
         <w:tc>
@@ -753,7 +748,7 @@
           </w:tcPr>
           <w:p>
             <w:r>
-              <w:t>003</w:t>
+              <w:t>004</w:t>
             </w:r>
           </w:p>
         </w:tc>
@@ -766,7 +761,7 @@
               <w:cnfStyle w:val="000000000000" w:firstRow="0" w:lastRow="0" w:firstColumn="0" w:lastColumn="0" w:oddVBand="0" w:evenVBand="0" w:oddHBand="0" w:evenHBand="0" w:firstRowFirstColumn="0" w:firstRowLastColumn="0" w:lastRowFirstColumn="0" w:lastRowLastColumn="0"/>
             </w:pPr>
             <w:r>
-              <w:t>Search queries</w:t>
+              <w:t>Viewing a result</w:t>
             </w:r>
           </w:p>
         </w:tc>
@@ -779,20 +774,7 @@
               <w:cnfStyle w:val="000000000000" w:firstRow="0" w:lastRow="0" w:firstColumn="0" w:lastColumn="0" w:oddVBand="0" w:evenVBand="0" w:oddHBand="0" w:evenHBand="0" w:firstRowFirstColumn="0" w:firstRowLastColumn="0" w:lastRowFirstColumn="0" w:lastRowLastColumn="0"/>
             </w:pPr>
             <w:r>
-              <w:t>Users can view the website</w:t>
-            </w:r>
-          </w:p>
-          <w:p>
-            <w:pPr>
-              <w:cnfStyle w:val="000000000000" w:firstRow="0" w:lastRow="0" w:firstColumn="0" w:lastColumn="0" w:oddVBand="0" w:evenVBand="0" w:oddHBand="0" w:evenHBand="0" w:firstRowFirstColumn="0" w:firstRowLastColumn="0" w:lastRowFirstColumn="0" w:lastRowLastColumn="0"/>
-            </w:pPr>
-          </w:p>
-          <w:p>
-            <w:pPr>
-              <w:cnfStyle w:val="000000000000" w:firstRow="0" w:lastRow="0" w:firstColumn="0" w:lastColumn="0" w:oddVBand="0" w:evenVBand="0" w:oddHBand="0" w:evenHBand="0" w:firstRowFirstColumn="0" w:firstRowLastColumn="0" w:lastRowFirstColumn="0" w:lastRowLastColumn="0"/>
-            </w:pPr>
-            <w:r>
-              <w:t>Users can search for any research information</w:t>
+              <w:t>Search results shows more information</w:t>
             </w:r>
           </w:p>
         </w:tc>
@@ -805,20 +787,15 @@
               <w:cnfStyle w:val="000000000000" w:firstRow="0" w:lastRow="0" w:firstColumn="0" w:lastColumn="0" w:oddVBand="0" w:evenVBand="0" w:oddHBand="0" w:evenHBand="0" w:firstRowFirstColumn="0" w:firstRowLastColumn="0" w:lastRowFirstColumn="0" w:lastRowLastColumn="0"/>
             </w:pPr>
             <w:r>
-              <w:t>Website displays the search box</w:t>
-            </w:r>
-          </w:p>
-          <w:p>
-            <w:pPr>
-              <w:cnfStyle w:val="000000000000" w:firstRow="0" w:lastRow="0" w:firstColumn="0" w:lastColumn="0" w:oddVBand="0" w:evenVBand="0" w:oddHBand="0" w:evenHBand="0" w:firstRowFirstColumn="0" w:firstRowLastColumn="0" w:lastRowFirstColumn="0" w:lastRowLastColumn="0"/>
-            </w:pPr>
-          </w:p>
-          <w:p>
-            <w:pPr>
-              <w:cnfStyle w:val="000000000000" w:firstRow="0" w:lastRow="0" w:firstColumn="0" w:lastColumn="0" w:oddVBand="0" w:evenVBand="0" w:oddHBand="0" w:evenHBand="0" w:firstRowFirstColumn="0" w:firstRowLastColumn="0" w:lastRowFirstColumn="0" w:lastRowLastColumn="0"/>
-            </w:pPr>
-            <w:r>
-              <w:t>Search results are displayed on the page</w:t>
+              <w:t xml:space="preserve">User </w:t>
+            </w:r>
+            <w:proofErr w:type="gramStart"/>
+            <w:r>
+              <w:t>is able to</w:t>
+            </w:r>
+            <w:proofErr w:type="gramEnd"/>
+            <w:r>
+              <w:t xml:space="preserve"> read more from a result</w:t>
             </w:r>
           </w:p>
         </w:tc>
@@ -831,39 +808,34 @@
               <w:cnfStyle w:val="000000000000" w:firstRow="0" w:lastRow="0" w:firstColumn="0" w:lastColumn="0" w:oddVBand="0" w:evenVBand="0" w:oddHBand="0" w:evenHBand="0" w:firstRowFirstColumn="0" w:firstRowLastColumn="0" w:lastRowFirstColumn="0" w:lastRowLastColumn="0"/>
             </w:pPr>
             <w:r>
-              <w:t>Search box is displayed on the website</w:t>
-            </w:r>
-          </w:p>
-          <w:p>
-            <w:pPr>
-              <w:cnfStyle w:val="000000000000" w:firstRow="0" w:lastRow="0" w:firstColumn="0" w:lastColumn="0" w:oddVBand="0" w:evenVBand="0" w:oddHBand="0" w:evenHBand="0" w:firstRowFirstColumn="0" w:firstRowLastColumn="0" w:lastRowFirstColumn="0" w:lastRowLastColumn="0"/>
-            </w:pPr>
-          </w:p>
-          <w:p>
-            <w:pPr>
-              <w:cnfStyle w:val="000000000000" w:firstRow="0" w:lastRow="0" w:firstColumn="0" w:lastColumn="0" w:oddVBand="0" w:evenVBand="0" w:oddHBand="0" w:evenHBand="0" w:firstRowFirstColumn="0" w:firstRowLastColumn="0" w:lastRowFirstColumn="0" w:lastRowLastColumn="0"/>
-            </w:pPr>
-            <w:r>
-              <w:t>Results return the requested information</w:t>
-            </w:r>
-          </w:p>
-          <w:p>
-            <w:pPr>
-              <w:cnfStyle w:val="000000000000" w:firstRow="0" w:lastRow="0" w:firstColumn="0" w:lastColumn="0" w:oddVBand="0" w:evenVBand="0" w:oddHBand="0" w:evenHBand="0" w:firstRowFirstColumn="0" w:firstRowLastColumn="0" w:lastRowFirstColumn="0" w:lastRowLastColumn="0"/>
-            </w:pPr>
-          </w:p>
-          <w:p>
-            <w:pPr>
-              <w:cnfStyle w:val="000000000000" w:firstRow="0" w:lastRow="0" w:firstColumn="0" w:lastColumn="0" w:oddVBand="0" w:evenVBand="0" w:oddHBand="0" w:evenHBand="0" w:firstRowFirstColumn="0" w:firstRowLastColumn="0" w:lastRowFirstColumn="0" w:lastRowLastColumn="0"/>
-            </w:pPr>
-            <w:r>
-              <w:t>Auto suggestion is displayed when typing in search box</w:t>
-            </w:r>
-          </w:p>
-          <w:p>
-            <w:pPr>
-              <w:cnfStyle w:val="000000000000" w:firstRow="0" w:lastRow="0" w:firstColumn="0" w:lastColumn="0" w:oddVBand="0" w:evenVBand="0" w:oddHBand="0" w:evenHBand="0" w:firstRowFirstColumn="0" w:firstRowLastColumn="0" w:lastRowFirstColumn="0" w:lastRowLastColumn="0"/>
-            </w:pPr>
+              <w:t>Each search result is expandable</w:t>
+            </w:r>
+          </w:p>
+          <w:p>
+            <w:pPr>
+              <w:cnfStyle w:val="000000000000" w:firstRow="0" w:lastRow="0" w:firstColumn="0" w:lastColumn="0" w:oddVBand="0" w:evenVBand="0" w:oddHBand="0" w:evenHBand="0" w:firstRowFirstColumn="0" w:firstRowLastColumn="0" w:lastRowFirstColumn="0" w:lastRowLastColumn="0"/>
+            </w:pPr>
+          </w:p>
+          <w:p>
+            <w:pPr>
+              <w:cnfStyle w:val="000000000000" w:firstRow="0" w:lastRow="0" w:firstColumn="0" w:lastColumn="0" w:oddVBand="0" w:evenVBand="0" w:oddHBand="0" w:evenHBand="0" w:firstRowFirstColumn="0" w:firstRowLastColumn="0" w:lastRowFirstColumn="0" w:lastRowLastColumn="0"/>
+            </w:pPr>
+            <w:r>
+              <w:t>Clicking on the result displays its information on a separate page</w:t>
+            </w:r>
+          </w:p>
+          <w:p>
+            <w:pPr>
+              <w:cnfStyle w:val="000000000000" w:firstRow="0" w:lastRow="0" w:firstColumn="0" w:lastColumn="0" w:oddVBand="0" w:evenVBand="0" w:oddHBand="0" w:evenHBand="0" w:firstRowFirstColumn="0" w:firstRowLastColumn="0" w:lastRowFirstColumn="0" w:lastRowLastColumn="0"/>
+            </w:pPr>
+          </w:p>
+          <w:p>
+            <w:pPr>
+              <w:cnfStyle w:val="000000000000" w:firstRow="0" w:lastRow="0" w:firstColumn="0" w:lastColumn="0" w:oddVBand="0" w:evenVBand="0" w:oddHBand="0" w:evenHBand="0" w:firstRowFirstColumn="0" w:firstRowLastColumn="0" w:lastRowFirstColumn="0" w:lastRowLastColumn="0"/>
+            </w:pPr>
+            <w:r>
+              <w:t>Going back to the previous page displays the same results</w:t>
+            </w:r>
           </w:p>
         </w:tc>
         <w:tc>
@@ -874,6 +846,44 @@
             <w:pPr>
               <w:cnfStyle w:val="000000000000" w:firstRow="0" w:lastRow="0" w:firstColumn="0" w:lastColumn="0" w:oddVBand="0" w:evenVBand="0" w:oddHBand="0" w:evenHBand="0" w:firstRowFirstColumn="0" w:firstRowLastColumn="0" w:lastRowFirstColumn="0" w:lastRowLastColumn="0"/>
             </w:pPr>
+            <w:r>
+              <w:t>Each search result is expandable</w:t>
+            </w:r>
+          </w:p>
+          <w:p>
+            <w:pPr>
+              <w:cnfStyle w:val="000000000000" w:firstRow="0" w:lastRow="0" w:firstColumn="0" w:lastColumn="0" w:oddVBand="0" w:evenVBand="0" w:oddHBand="0" w:evenHBand="0" w:firstRowFirstColumn="0" w:firstRowLastColumn="0" w:lastRowFirstColumn="0" w:lastRowLastColumn="0"/>
+            </w:pPr>
+          </w:p>
+          <w:p>
+            <w:pPr>
+              <w:cnfStyle w:val="000000000000" w:firstRow="0" w:lastRow="0" w:firstColumn="0" w:lastColumn="0" w:oddVBand="0" w:evenVBand="0" w:oddHBand="0" w:evenHBand="0" w:firstRowFirstColumn="0" w:firstRowLastColumn="0" w:lastRowFirstColumn="0" w:lastRowLastColumn="0"/>
+            </w:pPr>
+            <w:r>
+              <w:t>Clicking on the result displays its information on a separate page</w:t>
+            </w:r>
+          </w:p>
+          <w:p>
+            <w:pPr>
+              <w:cnfStyle w:val="000000000000" w:firstRow="0" w:lastRow="0" w:firstColumn="0" w:lastColumn="0" w:oddVBand="0" w:evenVBand="0" w:oddHBand="0" w:evenHBand="0" w:firstRowFirstColumn="0" w:firstRowLastColumn="0" w:lastRowFirstColumn="0" w:lastRowLastColumn="0"/>
+            </w:pPr>
+          </w:p>
+          <w:p>
+            <w:pPr>
+              <w:cnfStyle w:val="000000000000" w:firstRow="0" w:lastRow="0" w:firstColumn="0" w:lastColumn="0" w:oddVBand="0" w:evenVBand="0" w:oddHBand="0" w:evenHBand="0" w:firstRowFirstColumn="0" w:firstRowLastColumn="0" w:lastRowFirstColumn="0" w:lastRowLastColumn="0"/>
+            </w:pPr>
+            <w:r>
+              <w:t xml:space="preserve">Going back to the </w:t>
+            </w:r>
+            <w:r>
+              <w:t>previous</w:t>
+            </w:r>
+            <w:r>
+              <w:t xml:space="preserve"> page displays the </w:t>
+            </w:r>
+            <w:r>
+              <w:t>same results</w:t>
+            </w:r>
           </w:p>
         </w:tc>
         <w:tc>
@@ -884,6 +894,9 @@
             <w:pPr>
               <w:cnfStyle w:val="000000000000" w:firstRow="0" w:lastRow="0" w:firstColumn="0" w:lastColumn="0" w:oddVBand="0" w:evenVBand="0" w:oddHBand="0" w:evenHBand="0" w:firstRowFirstColumn="0" w:firstRowLastColumn="0" w:lastRowFirstColumn="0" w:lastRowLastColumn="0"/>
             </w:pPr>
+            <w:r>
+              <w:t>29/03/19</w:t>
+            </w:r>
           </w:p>
         </w:tc>
         <w:tc>
@@ -894,6 +907,11 @@
             <w:pPr>
               <w:cnfStyle w:val="000000000000" w:firstRow="0" w:lastRow="0" w:firstColumn="0" w:lastColumn="0" w:oddVBand="0" w:evenVBand="0" w:oddHBand="0" w:evenHBand="0" w:firstRowFirstColumn="0" w:firstRowLastColumn="0" w:lastRowFirstColumn="0" w:lastRowLastColumn="0"/>
             </w:pPr>
+            <w:r>
+              <w:t>Pass</w:t>
+            </w:r>
+            <w:bookmarkStart w:id="0" w:name="_GoBack"/>
+            <w:bookmarkEnd w:id="0"/>
           </w:p>
         </w:tc>
       </w:tr>
@@ -908,7 +926,7 @@
           </w:tcPr>
           <w:p>
             <w:r>
-              <w:t>002</w:t>
+              <w:t>003</w:t>
             </w:r>
           </w:p>
         </w:tc>
@@ -921,7 +939,7 @@
               <w:cnfStyle w:val="000000000000" w:firstRow="0" w:lastRow="0" w:firstColumn="0" w:lastColumn="0" w:oddVBand="0" w:evenVBand="0" w:oddHBand="0" w:evenHBand="0" w:firstRowFirstColumn="0" w:firstRowLastColumn="0" w:lastRowFirstColumn="0" w:lastRowLastColumn="0"/>
             </w:pPr>
             <w:r>
-              <w:t>Website has an SSL certificate</w:t>
+              <w:t>Search queries</w:t>
             </w:r>
           </w:p>
         </w:tc>
@@ -934,26 +952,21 @@
               <w:cnfStyle w:val="000000000000" w:firstRow="0" w:lastRow="0" w:firstColumn="0" w:lastColumn="0" w:oddVBand="0" w:evenVBand="0" w:oddHBand="0" w:evenHBand="0" w:firstRowFirstColumn="0" w:firstRowLastColumn="0" w:lastRowFirstColumn="0" w:lastRowLastColumn="0"/>
             </w:pPr>
             <w:r>
-              <w:t>SSL certificate is available to users.</w:t>
-            </w:r>
-          </w:p>
-          <w:p>
-            <w:pPr>
-              <w:cnfStyle w:val="000000000000" w:firstRow="0" w:lastRow="0" w:firstColumn="0" w:lastColumn="0" w:oddVBand="0" w:evenVBand="0" w:oddHBand="0" w:evenHBand="0" w:firstRowFirstColumn="0" w:firstRowLastColumn="0" w:lastRowFirstColumn="0" w:lastRowLastColumn="0"/>
-            </w:pPr>
-          </w:p>
-          <w:p>
-            <w:pPr>
-              <w:cnfStyle w:val="000000000000" w:firstRow="0" w:lastRow="0" w:firstColumn="0" w:lastColumn="0" w:oddVBand="0" w:evenVBand="0" w:oddHBand="0" w:evenHBand="0" w:firstRowFirstColumn="0" w:firstRowLastColumn="0" w:lastRowFirstColumn="0" w:lastRowLastColumn="0"/>
-            </w:pPr>
-            <w:r>
-              <w:t>Website is served through https (port 443)</w:t>
-            </w:r>
-          </w:p>
-          <w:p>
-            <w:pPr>
-              <w:cnfStyle w:val="000000000000" w:firstRow="0" w:lastRow="0" w:firstColumn="0" w:lastColumn="0" w:oddVBand="0" w:evenVBand="0" w:oddHBand="0" w:evenHBand="0" w:firstRowFirstColumn="0" w:firstRowLastColumn="0" w:lastRowFirstColumn="0" w:lastRowLastColumn="0"/>
-            </w:pPr>
+              <w:t>Users can view the website</w:t>
+            </w:r>
+          </w:p>
+          <w:p>
+            <w:pPr>
+              <w:cnfStyle w:val="000000000000" w:firstRow="0" w:lastRow="0" w:firstColumn="0" w:lastColumn="0" w:oddVBand="0" w:evenVBand="0" w:oddHBand="0" w:evenHBand="0" w:firstRowFirstColumn="0" w:firstRowLastColumn="0" w:lastRowFirstColumn="0" w:lastRowLastColumn="0"/>
+            </w:pPr>
+          </w:p>
+          <w:p>
+            <w:pPr>
+              <w:cnfStyle w:val="000000000000" w:firstRow="0" w:lastRow="0" w:firstColumn="0" w:lastColumn="0" w:oddVBand="0" w:evenVBand="0" w:oddHBand="0" w:evenHBand="0" w:firstRowFirstColumn="0" w:firstRowLastColumn="0" w:lastRowFirstColumn="0" w:lastRowLastColumn="0"/>
+            </w:pPr>
+            <w:r>
+              <w:t>Users can search for any research information</w:t>
+            </w:r>
           </w:p>
         </w:tc>
         <w:tc>
@@ -965,26 +978,21 @@
               <w:cnfStyle w:val="000000000000" w:firstRow="0" w:lastRow="0" w:firstColumn="0" w:lastColumn="0" w:oddVBand="0" w:evenVBand="0" w:oddHBand="0" w:evenHBand="0" w:firstRowFirstColumn="0" w:firstRowLastColumn="0" w:lastRowFirstColumn="0" w:lastRowLastColumn="0"/>
             </w:pPr>
             <w:r>
-              <w:t>Users can verify that the website is secure and knows who is hosting the site.</w:t>
-            </w:r>
-          </w:p>
-          <w:p>
-            <w:pPr>
-              <w:cnfStyle w:val="000000000000" w:firstRow="0" w:lastRow="0" w:firstColumn="0" w:lastColumn="0" w:oddVBand="0" w:evenVBand="0" w:oddHBand="0" w:evenHBand="0" w:firstRowFirstColumn="0" w:firstRowLastColumn="0" w:lastRowFirstColumn="0" w:lastRowLastColumn="0"/>
-            </w:pPr>
-          </w:p>
-          <w:p>
-            <w:pPr>
-              <w:cnfStyle w:val="000000000000" w:firstRow="0" w:lastRow="0" w:firstColumn="0" w:lastColumn="0" w:oddVBand="0" w:evenVBand="0" w:oddHBand="0" w:evenHBand="0" w:firstRowFirstColumn="0" w:firstRowLastColumn="0" w:lastRowFirstColumn="0" w:lastRowLastColumn="0"/>
-            </w:pPr>
-            <w:r>
-              <w:t>Website shows a green padlock in the address bar.</w:t>
-            </w:r>
-          </w:p>
-          <w:p>
-            <w:pPr>
-              <w:cnfStyle w:val="000000000000" w:firstRow="0" w:lastRow="0" w:firstColumn="0" w:lastColumn="0" w:oddVBand="0" w:evenVBand="0" w:oddHBand="0" w:evenHBand="0" w:firstRowFirstColumn="0" w:firstRowLastColumn="0" w:lastRowFirstColumn="0" w:lastRowLastColumn="0"/>
-            </w:pPr>
+              <w:t>Website displays the search box</w:t>
+            </w:r>
+          </w:p>
+          <w:p>
+            <w:pPr>
+              <w:cnfStyle w:val="000000000000" w:firstRow="0" w:lastRow="0" w:firstColumn="0" w:lastColumn="0" w:oddVBand="0" w:evenVBand="0" w:oddHBand="0" w:evenHBand="0" w:firstRowFirstColumn="0" w:firstRowLastColumn="0" w:lastRowFirstColumn="0" w:lastRowLastColumn="0"/>
+            </w:pPr>
+          </w:p>
+          <w:p>
+            <w:pPr>
+              <w:cnfStyle w:val="000000000000" w:firstRow="0" w:lastRow="0" w:firstColumn="0" w:lastColumn="0" w:oddVBand="0" w:evenVBand="0" w:oddHBand="0" w:evenHBand="0" w:firstRowFirstColumn="0" w:firstRowLastColumn="0" w:lastRowFirstColumn="0" w:lastRowLastColumn="0"/>
+            </w:pPr>
+            <w:r>
+              <w:t>Search results are displayed on the page</w:t>
+            </w:r>
           </w:p>
         </w:tc>
         <w:tc>
@@ -996,55 +1004,39 @@
               <w:cnfStyle w:val="000000000000" w:firstRow="0" w:lastRow="0" w:firstColumn="0" w:lastColumn="0" w:oddVBand="0" w:evenVBand="0" w:oddHBand="0" w:evenHBand="0" w:firstRowFirstColumn="0" w:firstRowLastColumn="0" w:lastRowFirstColumn="0" w:lastRowLastColumn="0"/>
             </w:pPr>
             <w:r>
-              <w:t>The website is served in https (</w:t>
-            </w:r>
-            <w:proofErr w:type="spellStart"/>
-            <w:r>
-              <w:t>hyper text</w:t>
-            </w:r>
-            <w:proofErr w:type="spellEnd"/>
-            <w:r>
-              <w:t xml:space="preserve"> transfer protocol secure)</w:t>
-            </w:r>
-          </w:p>
-          <w:p>
-            <w:pPr>
-              <w:cnfStyle w:val="000000000000" w:firstRow="0" w:lastRow="0" w:firstColumn="0" w:lastColumn="0" w:oddVBand="0" w:evenVBand="0" w:oddHBand="0" w:evenHBand="0" w:firstRowFirstColumn="0" w:firstRowLastColumn="0" w:lastRowFirstColumn="0" w:lastRowLastColumn="0"/>
-            </w:pPr>
-          </w:p>
-          <w:p>
-            <w:pPr>
-              <w:cnfStyle w:val="000000000000" w:firstRow="0" w:lastRow="0" w:firstColumn="0" w:lastColumn="0" w:oddVBand="0" w:evenVBand="0" w:oddHBand="0" w:evenHBand="0" w:firstRowFirstColumn="0" w:firstRowLastColumn="0" w:lastRowFirstColumn="0" w:lastRowLastColumn="0"/>
-            </w:pPr>
-            <w:r>
-              <w:t>Padlock is displayed in the address bar</w:t>
-            </w:r>
-          </w:p>
-          <w:p>
-            <w:pPr>
-              <w:cnfStyle w:val="000000000000" w:firstRow="0" w:lastRow="0" w:firstColumn="0" w:lastColumn="0" w:oddVBand="0" w:evenVBand="0" w:oddHBand="0" w:evenHBand="0" w:firstRowFirstColumn="0" w:firstRowLastColumn="0" w:lastRowFirstColumn="0" w:lastRowLastColumn="0"/>
-            </w:pPr>
-          </w:p>
-          <w:p>
-            <w:pPr>
-              <w:cnfStyle w:val="000000000000" w:firstRow="0" w:lastRow="0" w:firstColumn="0" w:lastColumn="0" w:oddVBand="0" w:evenVBand="0" w:oddHBand="0" w:evenHBand="0" w:firstRowFirstColumn="0" w:firstRowLastColumn="0" w:lastRowFirstColumn="0" w:lastRowLastColumn="0"/>
-            </w:pPr>
-            <w:r>
-              <w:t>Certificate details are true and accurate.</w:t>
-            </w:r>
-          </w:p>
-          <w:p>
-            <w:pPr>
-              <w:cnfStyle w:val="000000000000" w:firstRow="0" w:lastRow="0" w:firstColumn="0" w:lastColumn="0" w:oddVBand="0" w:evenVBand="0" w:oddHBand="0" w:evenHBand="0" w:firstRowFirstColumn="0" w:firstRowLastColumn="0" w:lastRowFirstColumn="0" w:lastRowLastColumn="0"/>
-            </w:pPr>
-          </w:p>
-          <w:p>
-            <w:pPr>
-              <w:cnfStyle w:val="000000000000" w:firstRow="0" w:lastRow="0" w:firstColumn="0" w:lastColumn="0" w:oddVBand="0" w:evenVBand="0" w:oddHBand="0" w:evenHBand="0" w:firstRowFirstColumn="0" w:firstRowLastColumn="0" w:lastRowFirstColumn="0" w:lastRowLastColumn="0"/>
-            </w:pPr>
-            <w:r>
-              <w:t xml:space="preserve">Certificate valid and verified for client and server  </w:t>
-            </w:r>
+              <w:t>Search box is displayed on the website</w:t>
+            </w:r>
+          </w:p>
+          <w:p>
+            <w:pPr>
+              <w:cnfStyle w:val="000000000000" w:firstRow="0" w:lastRow="0" w:firstColumn="0" w:lastColumn="0" w:oddVBand="0" w:evenVBand="0" w:oddHBand="0" w:evenHBand="0" w:firstRowFirstColumn="0" w:firstRowLastColumn="0" w:lastRowFirstColumn="0" w:lastRowLastColumn="0"/>
+            </w:pPr>
+          </w:p>
+          <w:p>
+            <w:pPr>
+              <w:cnfStyle w:val="000000000000" w:firstRow="0" w:lastRow="0" w:firstColumn="0" w:lastColumn="0" w:oddVBand="0" w:evenVBand="0" w:oddHBand="0" w:evenHBand="0" w:firstRowFirstColumn="0" w:firstRowLastColumn="0" w:lastRowFirstColumn="0" w:lastRowLastColumn="0"/>
+            </w:pPr>
+            <w:r>
+              <w:t>Results return the requested information</w:t>
+            </w:r>
+          </w:p>
+          <w:p>
+            <w:pPr>
+              <w:cnfStyle w:val="000000000000" w:firstRow="0" w:lastRow="0" w:firstColumn="0" w:lastColumn="0" w:oddVBand="0" w:evenVBand="0" w:oddHBand="0" w:evenHBand="0" w:firstRowFirstColumn="0" w:firstRowLastColumn="0" w:lastRowFirstColumn="0" w:lastRowLastColumn="0"/>
+            </w:pPr>
+          </w:p>
+          <w:p>
+            <w:pPr>
+              <w:cnfStyle w:val="000000000000" w:firstRow="0" w:lastRow="0" w:firstColumn="0" w:lastColumn="0" w:oddVBand="0" w:evenVBand="0" w:oddHBand="0" w:evenHBand="0" w:firstRowFirstColumn="0" w:firstRowLastColumn="0" w:lastRowFirstColumn="0" w:lastRowLastColumn="0"/>
+            </w:pPr>
+            <w:r>
+              <w:t>Auto suggestion is displayed when typing in search box</w:t>
+            </w:r>
+          </w:p>
+          <w:p>
+            <w:pPr>
+              <w:cnfStyle w:val="000000000000" w:firstRow="0" w:lastRow="0" w:firstColumn="0" w:lastColumn="0" w:oddVBand="0" w:evenVBand="0" w:oddHBand="0" w:evenHBand="0" w:firstRowFirstColumn="0" w:firstRowLastColumn="0" w:lastRowFirstColumn="0" w:lastRowLastColumn="0"/>
+            </w:pPr>
           </w:p>
         </w:tc>
         <w:tc>
@@ -1055,57 +1047,6 @@
             <w:pPr>
               <w:cnfStyle w:val="000000000000" w:firstRow="0" w:lastRow="0" w:firstColumn="0" w:lastColumn="0" w:oddVBand="0" w:evenVBand="0" w:oddHBand="0" w:evenHBand="0" w:firstRowFirstColumn="0" w:firstRowLastColumn="0" w:lastRowFirstColumn="0" w:lastRowLastColumn="0"/>
             </w:pPr>
-            <w:r>
-              <w:t>Website served in https</w:t>
-            </w:r>
-          </w:p>
-          <w:p>
-            <w:pPr>
-              <w:cnfStyle w:val="000000000000" w:firstRow="0" w:lastRow="0" w:firstColumn="0" w:lastColumn="0" w:oddVBand="0" w:evenVBand="0" w:oddHBand="0" w:evenHBand="0" w:firstRowFirstColumn="0" w:firstRowLastColumn="0" w:lastRowFirstColumn="0" w:lastRowLastColumn="0"/>
-            </w:pPr>
-          </w:p>
-          <w:p>
-            <w:pPr>
-              <w:cnfStyle w:val="000000000000" w:firstRow="0" w:lastRow="0" w:firstColumn="0" w:lastColumn="0" w:oddVBand="0" w:evenVBand="0" w:oddHBand="0" w:evenHBand="0" w:firstRowFirstColumn="0" w:firstRowLastColumn="0" w:lastRowFirstColumn="0" w:lastRowLastColumn="0"/>
-            </w:pPr>
-            <w:r>
-              <w:t>Padlock is displayed in the address bar.</w:t>
-            </w:r>
-          </w:p>
-          <w:p>
-            <w:pPr>
-              <w:cnfStyle w:val="000000000000" w:firstRow="0" w:lastRow="0" w:firstColumn="0" w:lastColumn="0" w:oddVBand="0" w:evenVBand="0" w:oddHBand="0" w:evenHBand="0" w:firstRowFirstColumn="0" w:firstRowLastColumn="0" w:lastRowFirstColumn="0" w:lastRowLastColumn="0"/>
-            </w:pPr>
-          </w:p>
-          <w:p>
-            <w:pPr>
-              <w:cnfStyle w:val="000000000000" w:firstRow="0" w:lastRow="0" w:firstColumn="0" w:lastColumn="0" w:oddVBand="0" w:evenVBand="0" w:oddHBand="0" w:evenHBand="0" w:firstRowFirstColumn="0" w:firstRowLastColumn="0" w:lastRowFirstColumn="0" w:lastRowLastColumn="0"/>
-            </w:pPr>
-            <w:r>
-              <w:t xml:space="preserve">Certificate details are filled out with two different organisations. </w:t>
-            </w:r>
-          </w:p>
-          <w:p>
-            <w:pPr>
-              <w:cnfStyle w:val="000000000000" w:firstRow="0" w:lastRow="0" w:firstColumn="0" w:lastColumn="0" w:oddVBand="0" w:evenVBand="0" w:oddHBand="0" w:evenHBand="0" w:firstRowFirstColumn="0" w:firstRowLastColumn="0" w:lastRowFirstColumn="0" w:lastRowLastColumn="0"/>
-            </w:pPr>
-          </w:p>
-          <w:p>
-            <w:pPr>
-              <w:cnfStyle w:val="000000000000" w:firstRow="0" w:lastRow="0" w:firstColumn="0" w:lastColumn="0" w:oddVBand="0" w:evenVBand="0" w:oddHBand="0" w:evenHBand="0" w:firstRowFirstColumn="0" w:firstRowLastColumn="0" w:lastRowFirstColumn="0" w:lastRowLastColumn="0"/>
-            </w:pPr>
-            <w:r>
-              <w:t>Certificate verified for client and server. Certificate valid from the 19</w:t>
-            </w:r>
-            <w:r>
-              <w:rPr>
-                <w:vertAlign w:val="superscript"/>
-              </w:rPr>
-              <w:t>th</w:t>
-            </w:r>
-            <w:r>
-              <w:t xml:space="preserve"> April 2017 to 22 June 2020</w:t>
-            </w:r>
           </w:p>
         </w:tc>
         <w:tc>
@@ -1138,6 +1079,239 @@
             <w:cnfStyle w:val="001000000000" w:firstRow="0" w:lastRow="0" w:firstColumn="1" w:lastColumn="0" w:oddVBand="0" w:evenVBand="0" w:oddHBand="0" w:evenHBand="0" w:firstRowFirstColumn="0" w:firstRowLastColumn="0" w:lastRowFirstColumn="0" w:lastRowLastColumn="0"/>
             <w:tcW w:w="1107" w:type="dxa"/>
           </w:tcPr>
+          <w:p>
+            <w:r>
+              <w:lastRenderedPageBreak/>
+              <w:t>002</w:t>
+            </w:r>
+          </w:p>
+        </w:tc>
+        <w:tc>
+          <w:tcPr>
+            <w:tcW w:w="1748" w:type="dxa"/>
+          </w:tcPr>
+          <w:p>
+            <w:pPr>
+              <w:cnfStyle w:val="000000000000" w:firstRow="0" w:lastRow="0" w:firstColumn="0" w:lastColumn="0" w:oddVBand="0" w:evenVBand="0" w:oddHBand="0" w:evenHBand="0" w:firstRowFirstColumn="0" w:firstRowLastColumn="0" w:lastRowFirstColumn="0" w:lastRowLastColumn="0"/>
+            </w:pPr>
+            <w:r>
+              <w:t>Website has an SSL certificate</w:t>
+            </w:r>
+          </w:p>
+        </w:tc>
+        <w:tc>
+          <w:tcPr>
+            <w:tcW w:w="2066" w:type="dxa"/>
+          </w:tcPr>
+          <w:p>
+            <w:pPr>
+              <w:cnfStyle w:val="000000000000" w:firstRow="0" w:lastRow="0" w:firstColumn="0" w:lastColumn="0" w:oddVBand="0" w:evenVBand="0" w:oddHBand="0" w:evenHBand="0" w:firstRowFirstColumn="0" w:firstRowLastColumn="0" w:lastRowFirstColumn="0" w:lastRowLastColumn="0"/>
+            </w:pPr>
+            <w:r>
+              <w:t>SSL certificate is available to users.</w:t>
+            </w:r>
+          </w:p>
+          <w:p>
+            <w:pPr>
+              <w:cnfStyle w:val="000000000000" w:firstRow="0" w:lastRow="0" w:firstColumn="0" w:lastColumn="0" w:oddVBand="0" w:evenVBand="0" w:oddHBand="0" w:evenHBand="0" w:firstRowFirstColumn="0" w:firstRowLastColumn="0" w:lastRowFirstColumn="0" w:lastRowLastColumn="0"/>
+            </w:pPr>
+          </w:p>
+          <w:p>
+            <w:pPr>
+              <w:cnfStyle w:val="000000000000" w:firstRow="0" w:lastRow="0" w:firstColumn="0" w:lastColumn="0" w:oddVBand="0" w:evenVBand="0" w:oddHBand="0" w:evenHBand="0" w:firstRowFirstColumn="0" w:firstRowLastColumn="0" w:lastRowFirstColumn="0" w:lastRowLastColumn="0"/>
+            </w:pPr>
+            <w:r>
+              <w:t>Website is served through https (port 443)</w:t>
+            </w:r>
+          </w:p>
+          <w:p>
+            <w:pPr>
+              <w:cnfStyle w:val="000000000000" w:firstRow="0" w:lastRow="0" w:firstColumn="0" w:lastColumn="0" w:oddVBand="0" w:evenVBand="0" w:oddHBand="0" w:evenHBand="0" w:firstRowFirstColumn="0" w:firstRowLastColumn="0" w:lastRowFirstColumn="0" w:lastRowLastColumn="0"/>
+            </w:pPr>
+          </w:p>
+        </w:tc>
+        <w:tc>
+          <w:tcPr>
+            <w:tcW w:w="2701" w:type="dxa"/>
+          </w:tcPr>
+          <w:p>
+            <w:pPr>
+              <w:cnfStyle w:val="000000000000" w:firstRow="0" w:lastRow="0" w:firstColumn="0" w:lastColumn="0" w:oddVBand="0" w:evenVBand="0" w:oddHBand="0" w:evenHBand="0" w:firstRowFirstColumn="0" w:firstRowLastColumn="0" w:lastRowFirstColumn="0" w:lastRowLastColumn="0"/>
+            </w:pPr>
+            <w:r>
+              <w:t>Users can verify that the website is secure and knows who is hosting the site.</w:t>
+            </w:r>
+          </w:p>
+          <w:p>
+            <w:pPr>
+              <w:cnfStyle w:val="000000000000" w:firstRow="0" w:lastRow="0" w:firstColumn="0" w:lastColumn="0" w:oddVBand="0" w:evenVBand="0" w:oddHBand="0" w:evenHBand="0" w:firstRowFirstColumn="0" w:firstRowLastColumn="0" w:lastRowFirstColumn="0" w:lastRowLastColumn="0"/>
+            </w:pPr>
+          </w:p>
+          <w:p>
+            <w:pPr>
+              <w:cnfStyle w:val="000000000000" w:firstRow="0" w:lastRow="0" w:firstColumn="0" w:lastColumn="0" w:oddVBand="0" w:evenVBand="0" w:oddHBand="0" w:evenHBand="0" w:firstRowFirstColumn="0" w:firstRowLastColumn="0" w:lastRowFirstColumn="0" w:lastRowLastColumn="0"/>
+            </w:pPr>
+            <w:r>
+              <w:t>Website shows a green padlock in the address bar.</w:t>
+            </w:r>
+          </w:p>
+          <w:p>
+            <w:pPr>
+              <w:cnfStyle w:val="000000000000" w:firstRow="0" w:lastRow="0" w:firstColumn="0" w:lastColumn="0" w:oddVBand="0" w:evenVBand="0" w:oddHBand="0" w:evenHBand="0" w:firstRowFirstColumn="0" w:firstRowLastColumn="0" w:lastRowFirstColumn="0" w:lastRowLastColumn="0"/>
+            </w:pPr>
+          </w:p>
+        </w:tc>
+        <w:tc>
+          <w:tcPr>
+            <w:tcW w:w="2543" w:type="dxa"/>
+          </w:tcPr>
+          <w:p>
+            <w:pPr>
+              <w:cnfStyle w:val="000000000000" w:firstRow="0" w:lastRow="0" w:firstColumn="0" w:lastColumn="0" w:oddVBand="0" w:evenVBand="0" w:oddHBand="0" w:evenHBand="0" w:firstRowFirstColumn="0" w:firstRowLastColumn="0" w:lastRowFirstColumn="0" w:lastRowLastColumn="0"/>
+            </w:pPr>
+            <w:r>
+              <w:t>The website is served in https (</w:t>
+            </w:r>
+            <w:proofErr w:type="spellStart"/>
+            <w:r>
+              <w:t>hyper text</w:t>
+            </w:r>
+            <w:proofErr w:type="spellEnd"/>
+            <w:r>
+              <w:t xml:space="preserve"> transfer protocol secure)</w:t>
+            </w:r>
+          </w:p>
+          <w:p>
+            <w:pPr>
+              <w:cnfStyle w:val="000000000000" w:firstRow="0" w:lastRow="0" w:firstColumn="0" w:lastColumn="0" w:oddVBand="0" w:evenVBand="0" w:oddHBand="0" w:evenHBand="0" w:firstRowFirstColumn="0" w:firstRowLastColumn="0" w:lastRowFirstColumn="0" w:lastRowLastColumn="0"/>
+            </w:pPr>
+          </w:p>
+          <w:p>
+            <w:pPr>
+              <w:cnfStyle w:val="000000000000" w:firstRow="0" w:lastRow="0" w:firstColumn="0" w:lastColumn="0" w:oddVBand="0" w:evenVBand="0" w:oddHBand="0" w:evenHBand="0" w:firstRowFirstColumn="0" w:firstRowLastColumn="0" w:lastRowFirstColumn="0" w:lastRowLastColumn="0"/>
+            </w:pPr>
+            <w:r>
+              <w:t>Padlock is displayed in the address bar</w:t>
+            </w:r>
+          </w:p>
+          <w:p>
+            <w:pPr>
+              <w:cnfStyle w:val="000000000000" w:firstRow="0" w:lastRow="0" w:firstColumn="0" w:lastColumn="0" w:oddVBand="0" w:evenVBand="0" w:oddHBand="0" w:evenHBand="0" w:firstRowFirstColumn="0" w:firstRowLastColumn="0" w:lastRowFirstColumn="0" w:lastRowLastColumn="0"/>
+            </w:pPr>
+          </w:p>
+          <w:p>
+            <w:pPr>
+              <w:cnfStyle w:val="000000000000" w:firstRow="0" w:lastRow="0" w:firstColumn="0" w:lastColumn="0" w:oddVBand="0" w:evenVBand="0" w:oddHBand="0" w:evenHBand="0" w:firstRowFirstColumn="0" w:firstRowLastColumn="0" w:lastRowFirstColumn="0" w:lastRowLastColumn="0"/>
+            </w:pPr>
+            <w:r>
+              <w:t>Certificate details are true and accurate.</w:t>
+            </w:r>
+          </w:p>
+          <w:p>
+            <w:pPr>
+              <w:cnfStyle w:val="000000000000" w:firstRow="0" w:lastRow="0" w:firstColumn="0" w:lastColumn="0" w:oddVBand="0" w:evenVBand="0" w:oddHBand="0" w:evenHBand="0" w:firstRowFirstColumn="0" w:firstRowLastColumn="0" w:lastRowFirstColumn="0" w:lastRowLastColumn="0"/>
+            </w:pPr>
+          </w:p>
+          <w:p>
+            <w:pPr>
+              <w:cnfStyle w:val="000000000000" w:firstRow="0" w:lastRow="0" w:firstColumn="0" w:lastColumn="0" w:oddVBand="0" w:evenVBand="0" w:oddHBand="0" w:evenHBand="0" w:firstRowFirstColumn="0" w:firstRowLastColumn="0" w:lastRowFirstColumn="0" w:lastRowLastColumn="0"/>
+            </w:pPr>
+            <w:r>
+              <w:t xml:space="preserve">Certificate valid and verified for client and server  </w:t>
+            </w:r>
+          </w:p>
+        </w:tc>
+        <w:tc>
+          <w:tcPr>
+            <w:tcW w:w="2543" w:type="dxa"/>
+          </w:tcPr>
+          <w:p>
+            <w:pPr>
+              <w:cnfStyle w:val="000000000000" w:firstRow="0" w:lastRow="0" w:firstColumn="0" w:lastColumn="0" w:oddVBand="0" w:evenVBand="0" w:oddHBand="0" w:evenHBand="0" w:firstRowFirstColumn="0" w:firstRowLastColumn="0" w:lastRowFirstColumn="0" w:lastRowLastColumn="0"/>
+            </w:pPr>
+            <w:r>
+              <w:t>Website served in https</w:t>
+            </w:r>
+          </w:p>
+          <w:p>
+            <w:pPr>
+              <w:cnfStyle w:val="000000000000" w:firstRow="0" w:lastRow="0" w:firstColumn="0" w:lastColumn="0" w:oddVBand="0" w:evenVBand="0" w:oddHBand="0" w:evenHBand="0" w:firstRowFirstColumn="0" w:firstRowLastColumn="0" w:lastRowFirstColumn="0" w:lastRowLastColumn="0"/>
+            </w:pPr>
+          </w:p>
+          <w:p>
+            <w:pPr>
+              <w:cnfStyle w:val="000000000000" w:firstRow="0" w:lastRow="0" w:firstColumn="0" w:lastColumn="0" w:oddVBand="0" w:evenVBand="0" w:oddHBand="0" w:evenHBand="0" w:firstRowFirstColumn="0" w:firstRowLastColumn="0" w:lastRowFirstColumn="0" w:lastRowLastColumn="0"/>
+            </w:pPr>
+            <w:r>
+              <w:t>Padlock is displayed in the address bar.</w:t>
+            </w:r>
+          </w:p>
+          <w:p>
+            <w:pPr>
+              <w:cnfStyle w:val="000000000000" w:firstRow="0" w:lastRow="0" w:firstColumn="0" w:lastColumn="0" w:oddVBand="0" w:evenVBand="0" w:oddHBand="0" w:evenHBand="0" w:firstRowFirstColumn="0" w:firstRowLastColumn="0" w:lastRowFirstColumn="0" w:lastRowLastColumn="0"/>
+            </w:pPr>
+          </w:p>
+          <w:p>
+            <w:pPr>
+              <w:cnfStyle w:val="000000000000" w:firstRow="0" w:lastRow="0" w:firstColumn="0" w:lastColumn="0" w:oddVBand="0" w:evenVBand="0" w:oddHBand="0" w:evenHBand="0" w:firstRowFirstColumn="0" w:firstRowLastColumn="0" w:lastRowFirstColumn="0" w:lastRowLastColumn="0"/>
+            </w:pPr>
+            <w:r>
+              <w:t xml:space="preserve">Certificate details are filled out with two different organisations. </w:t>
+            </w:r>
+          </w:p>
+          <w:p>
+            <w:pPr>
+              <w:cnfStyle w:val="000000000000" w:firstRow="0" w:lastRow="0" w:firstColumn="0" w:lastColumn="0" w:oddVBand="0" w:evenVBand="0" w:oddHBand="0" w:evenHBand="0" w:firstRowFirstColumn="0" w:firstRowLastColumn="0" w:lastRowFirstColumn="0" w:lastRowLastColumn="0"/>
+            </w:pPr>
+          </w:p>
+          <w:p>
+            <w:pPr>
+              <w:cnfStyle w:val="000000000000" w:firstRow="0" w:lastRow="0" w:firstColumn="0" w:lastColumn="0" w:oddVBand="0" w:evenVBand="0" w:oddHBand="0" w:evenHBand="0" w:firstRowFirstColumn="0" w:firstRowLastColumn="0" w:lastRowFirstColumn="0" w:lastRowLastColumn="0"/>
+            </w:pPr>
+            <w:r>
+              <w:t>Certificate verified for client and server. Certificate valid from the 19</w:t>
+            </w:r>
+            <w:r>
+              <w:rPr>
+                <w:vertAlign w:val="superscript"/>
+              </w:rPr>
+              <w:t>th</w:t>
+            </w:r>
+            <w:r>
+              <w:t xml:space="preserve"> April 2017 to 22 June 2020</w:t>
+            </w:r>
+          </w:p>
+        </w:tc>
+        <w:tc>
+          <w:tcPr>
+            <w:tcW w:w="1271" w:type="dxa"/>
+          </w:tcPr>
+          <w:p>
+            <w:pPr>
+              <w:cnfStyle w:val="000000000000" w:firstRow="0" w:lastRow="0" w:firstColumn="0" w:lastColumn="0" w:oddVBand="0" w:evenVBand="0" w:oddHBand="0" w:evenHBand="0" w:firstRowFirstColumn="0" w:firstRowLastColumn="0" w:lastRowFirstColumn="0" w:lastRowLastColumn="0"/>
+            </w:pPr>
+          </w:p>
+        </w:tc>
+        <w:tc>
+          <w:tcPr>
+            <w:tcW w:w="1271" w:type="dxa"/>
+          </w:tcPr>
+          <w:p>
+            <w:pPr>
+              <w:cnfStyle w:val="000000000000" w:firstRow="0" w:lastRow="0" w:firstColumn="0" w:lastColumn="0" w:oddVBand="0" w:evenVBand="0" w:oddHBand="0" w:evenHBand="0" w:firstRowFirstColumn="0" w:firstRowLastColumn="0" w:lastRowFirstColumn="0" w:lastRowLastColumn="0"/>
+            </w:pPr>
+          </w:p>
+        </w:tc>
+      </w:tr>
+      <w:tr>
+        <w:trPr>
+          <w:trHeight w:val="3209"/>
+        </w:trPr>
+        <w:tc>
+          <w:tcPr>
+            <w:cnfStyle w:val="001000000000" w:firstRow="0" w:lastRow="0" w:firstColumn="1" w:lastColumn="0" w:oddVBand="0" w:evenVBand="0" w:oddHBand="0" w:evenHBand="0" w:firstRowFirstColumn="0" w:firstRowLastColumn="0" w:lastRowFirstColumn="0" w:lastRowLastColumn="0"/>
+            <w:tcW w:w="1107" w:type="dxa"/>
+          </w:tcPr>
           <w:p/>
         </w:tc>
         <w:tc>
@@ -1148,9 +1322,6 @@
             <w:pPr>
               <w:cnfStyle w:val="000000000000" w:firstRow="0" w:lastRow="0" w:firstColumn="0" w:lastColumn="0" w:oddVBand="0" w:evenVBand="0" w:oddHBand="0" w:evenHBand="0" w:firstRowFirstColumn="0" w:firstRowLastColumn="0" w:lastRowFirstColumn="0" w:lastRowLastColumn="0"/>
             </w:pPr>
-            <w:r>
-              <w:t>Viewing a result</w:t>
-            </w:r>
           </w:p>
         </w:tc>
         <w:tc>
@@ -1161,9 +1332,6 @@
             <w:pPr>
               <w:cnfStyle w:val="000000000000" w:firstRow="0" w:lastRow="0" w:firstColumn="0" w:lastColumn="0" w:oddVBand="0" w:evenVBand="0" w:oddHBand="0" w:evenHBand="0" w:firstRowFirstColumn="0" w:firstRowLastColumn="0" w:lastRowFirstColumn="0" w:lastRowLastColumn="0"/>
             </w:pPr>
-            <w:r>
-              <w:t>Search results shows more information</w:t>
-            </w:r>
           </w:p>
         </w:tc>
         <w:tc>
@@ -1174,17 +1342,6 @@
             <w:pPr>
               <w:cnfStyle w:val="000000000000" w:firstRow="0" w:lastRow="0" w:firstColumn="0" w:lastColumn="0" w:oddVBand="0" w:evenVBand="0" w:oddHBand="0" w:evenHBand="0" w:firstRowFirstColumn="0" w:firstRowLastColumn="0" w:lastRowFirstColumn="0" w:lastRowLastColumn="0"/>
             </w:pPr>
-            <w:r>
-              <w:t xml:space="preserve">User </w:t>
-            </w:r>
-            <w:proofErr w:type="gramStart"/>
-            <w:r>
-              <w:t>is able to</w:t>
-            </w:r>
-            <w:proofErr w:type="gramEnd"/>
-            <w:r>
-              <w:t xml:space="preserve"> read more from a result</w:t>
-            </w:r>
           </w:p>
         </w:tc>
         <w:tc>
@@ -1195,22 +1352,6 @@
             <w:pPr>
               <w:cnfStyle w:val="000000000000" w:firstRow="0" w:lastRow="0" w:firstColumn="0" w:lastColumn="0" w:oddVBand="0" w:evenVBand="0" w:oddHBand="0" w:evenHBand="0" w:firstRowFirstColumn="0" w:firstRowLastColumn="0" w:lastRowFirstColumn="0" w:lastRowLastColumn="0"/>
             </w:pPr>
-            <w:r>
-              <w:t>Search result is clickable and displays in a new tab</w:t>
-            </w:r>
-          </w:p>
-          <w:p>
-            <w:pPr>
-              <w:cnfStyle w:val="000000000000" w:firstRow="0" w:lastRow="0" w:firstColumn="0" w:lastColumn="0" w:oddVBand="0" w:evenVBand="0" w:oddHBand="0" w:evenHBand="0" w:firstRowFirstColumn="0" w:firstRowLastColumn="0" w:lastRowFirstColumn="0" w:lastRowLastColumn="0"/>
-            </w:pPr>
-          </w:p>
-          <w:p>
-            <w:pPr>
-              <w:cnfStyle w:val="000000000000" w:firstRow="0" w:lastRow="0" w:firstColumn="0" w:lastColumn="0" w:oddVBand="0" w:evenVBand="0" w:oddHBand="0" w:evenHBand="0" w:firstRowFirstColumn="0" w:firstRowLastColumn="0" w:lastRowFirstColumn="0" w:lastRowLastColumn="0"/>
-            </w:pPr>
-            <w:r>
-              <w:t>Only information from the result is displayed</w:t>
-            </w:r>
           </w:p>
         </w:tc>
         <w:tc>
@@ -3777,7 +3918,7 @@
 </file>
 
 <file path=customXml/itemProps1.xml><?xml version="1.0" encoding="utf-8"?>
-<ds:datastoreItem xmlns:ds="http://schemas.openxmlformats.org/officeDocument/2006/customXml" ds:itemID="{DDA052E7-DB64-45D6-BE43-47041BD7AA0E}">
+<ds:datastoreItem xmlns:ds="http://schemas.openxmlformats.org/officeDocument/2006/customXml" ds:itemID="{67A72617-3B7E-4B17-9BF3-033F89DAB08B}">
   <ds:schemaRefs>
     <ds:schemaRef ds:uri="http://schemas.openxmlformats.org/officeDocument/2006/bibliography"/>
   </ds:schemaRefs>

</xml_diff>